<commit_message>
sql easy problems 2
</commit_message>
<xml_diff>
--- a/lab01/MODELOS Y BASES DE DATOS.docx
+++ b/lab01/MODELOS Y BASES DE DATOS.docx
@@ -1244,7 +1244,125 @@
           <w:sz w:val="27"/>
           <w:szCs w:val="27"/>
         </w:rPr>
-        <w:t xml:space="preserve"> ALGEBRA</w:t>
+        <w:t xml:space="preserve"> </w:t>
+      </w:r>
+      <w:r>
+        <w:rPr>
+          <w:rFonts w:ascii="Arial" w:hAnsi="Arial" w:cs="Arial"/>
+          <w:color w:val="000000"/>
+          <w:sz w:val="27"/>
+          <w:szCs w:val="27"/>
+        </w:rPr>
+        <w:t xml:space="preserve">2. Implementen las consultas Medium questions: </w:t>
+      </w:r>
+      <w:proofErr w:type="gramStart"/>
+      <w:r>
+        <w:rPr>
+          <w:rFonts w:ascii="Arial" w:hAnsi="Arial" w:cs="Arial"/>
+          <w:color w:val="000000"/>
+          <w:sz w:val="27"/>
+          <w:szCs w:val="27"/>
+        </w:rPr>
+        <w:t>6..</w:t>
+      </w:r>
+      <w:proofErr w:type="gramEnd"/>
+      <w:r>
+        <w:rPr>
+          <w:rFonts w:ascii="Arial" w:hAnsi="Arial" w:cs="Arial"/>
+          <w:color w:val="000000"/>
+          <w:sz w:val="27"/>
+          <w:szCs w:val="27"/>
+        </w:rPr>
+        <w:t>10 en cálculo y SQL</w:t>
+      </w:r>
+    </w:p>
+    <w:p>
+      <w:pPr>
+        <w:rPr>
+          <w:rFonts w:ascii="Arial" w:hAnsi="Arial" w:cs="Arial"/>
+          <w:color w:val="000000"/>
+          <w:sz w:val="27"/>
+          <w:szCs w:val="27"/>
+        </w:rPr>
+      </w:pPr>
+      <w:r>
+        <w:rPr>
+          <w:rFonts w:ascii="Arial" w:hAnsi="Arial" w:cs="Arial"/>
+          <w:color w:val="000000"/>
+          <w:sz w:val="27"/>
+          <w:szCs w:val="27"/>
+        </w:rPr>
+        <w:tab/>
+        <w:t>SQL</w:t>
+      </w:r>
+    </w:p>
+    <w:p>
+      <w:pPr>
+        <w:rPr>
+          <w:rFonts w:ascii="Arial" w:hAnsi="Arial" w:cs="Arial"/>
+          <w:color w:val="000000"/>
+          <w:sz w:val="27"/>
+          <w:szCs w:val="27"/>
+        </w:rPr>
+      </w:pPr>
+      <w:r>
+        <w:rPr>
+          <w:rFonts w:ascii="Arial" w:hAnsi="Arial" w:cs="Arial"/>
+          <w:color w:val="000000"/>
+          <w:sz w:val="27"/>
+          <w:szCs w:val="27"/>
+        </w:rPr>
+        <w:tab/>
+      </w:r>
+      <w:r>
+        <w:rPr>
+          <w:rFonts w:ascii="Arial" w:hAnsi="Arial" w:cs="Arial"/>
+          <w:noProof/>
+          <w:color w:val="000000"/>
+          <w:sz w:val="27"/>
+          <w:szCs w:val="27"/>
+        </w:rPr>
+        <w:drawing>
+          <wp:inline distT="0" distB="0" distL="0" distR="0">
+            <wp:extent cx="5943600" cy="2455545"/>
+            <wp:effectExtent l="0" t="0" r="0" b="1905"/>
+            <wp:docPr id="12" name="Picture 12"/>
+            <wp:cNvGraphicFramePr>
+              <a:graphicFrameLocks xmlns:a="http://schemas.openxmlformats.org/drawingml/2006/main" noChangeAspect="1"/>
+            </wp:cNvGraphicFramePr>
+            <a:graphic xmlns:a="http://schemas.openxmlformats.org/drawingml/2006/main">
+              <a:graphicData uri="http://schemas.openxmlformats.org/drawingml/2006/picture">
+                <pic:pic xmlns:pic="http://schemas.openxmlformats.org/drawingml/2006/picture">
+                  <pic:nvPicPr>
+                    <pic:cNvPr id="12" name="6D06DD3.tmp"/>
+                    <pic:cNvPicPr/>
+                  </pic:nvPicPr>
+                  <pic:blipFill>
+                    <a:blip r:embed="rId15">
+                      <a:extLst>
+                        <a:ext uri="{28A0092B-C50C-407E-A947-70E740481C1C}">
+                          <a14:useLocalDpi xmlns:a14="http://schemas.microsoft.com/office/drawing/2010/main" val="0"/>
+                        </a:ext>
+                      </a:extLst>
+                    </a:blip>
+                    <a:stretch>
+                      <a:fillRect/>
+                    </a:stretch>
+                  </pic:blipFill>
+                  <pic:spPr>
+                    <a:xfrm>
+                      <a:off x="0" y="0"/>
+                      <a:ext cx="5943600" cy="2455545"/>
+                    </a:xfrm>
+                    <a:prstGeom prst="rect">
+                      <a:avLst/>
+                    </a:prstGeom>
+                  </pic:spPr>
+                </pic:pic>
+              </a:graphicData>
+            </a:graphic>
+          </wp:inline>
+        </w:drawing>
       </w:r>
     </w:p>
     <w:p>

</xml_diff>

<commit_message>
Algunas consultas con calculo y algebra
</commit_message>
<xml_diff>
--- a/lab01/MODELOS Y BASES DE DATOS.docx
+++ b/lab01/MODELOS Y BASES DE DATOS.docx
@@ -199,7 +199,7 @@
           <w:szCs w:val="27"/>
         </w:rPr>
         <w:drawing>
-          <wp:inline distT="0" distB="0" distL="0" distR="0">
+          <wp:inline distT="0" distB="0" distL="0" distR="0" wp14:anchorId="6A1D5257" wp14:editId="01ECB76A">
             <wp:extent cx="4810125" cy="1794823"/>
             <wp:effectExtent l="0" t="0" r="0" b="0"/>
             <wp:docPr id="1" name="Picture 1"/>
@@ -323,7 +323,7 @@
           <w:szCs w:val="27"/>
         </w:rPr>
         <w:drawing>
-          <wp:inline distT="0" distB="0" distL="0" distR="0">
+          <wp:inline distT="0" distB="0" distL="0" distR="0" wp14:anchorId="71450EE2" wp14:editId="0158E8D9">
             <wp:extent cx="4596614" cy="1857375"/>
             <wp:effectExtent l="0" t="0" r="0" b="0"/>
             <wp:docPr id="2" name="Picture 2"/>
@@ -508,7 +508,7 @@
           <w:szCs w:val="27"/>
         </w:rPr>
         <w:drawing>
-          <wp:inline distT="0" distB="0" distL="0" distR="0">
+          <wp:inline distT="0" distB="0" distL="0" distR="0" wp14:anchorId="4AE970DF" wp14:editId="789C0303">
             <wp:extent cx="5943600" cy="2349500"/>
             <wp:effectExtent l="0" t="0" r="0" b="0"/>
             <wp:docPr id="3" name="Picture 3"/>
@@ -596,7 +596,7 @@
           <w:szCs w:val="27"/>
         </w:rPr>
         <w:drawing>
-          <wp:inline distT="0" distB="0" distL="0" distR="0">
+          <wp:inline distT="0" distB="0" distL="0" distR="0" wp14:anchorId="142C73E4" wp14:editId="0866B797">
             <wp:extent cx="5943600" cy="2178685"/>
             <wp:effectExtent l="0" t="0" r="0" b="0"/>
             <wp:docPr id="4" name="Picture 4"/>
@@ -704,7 +704,7 @@
         </w:rPr>
         <w:lastRenderedPageBreak/>
         <w:drawing>
-          <wp:inline distT="0" distB="0" distL="0" distR="0">
+          <wp:inline distT="0" distB="0" distL="0" distR="0" wp14:anchorId="679DD373" wp14:editId="2CC5DA70">
             <wp:extent cx="5943600" cy="1609090"/>
             <wp:effectExtent l="0" t="0" r="0" b="0"/>
             <wp:docPr id="5" name="Picture 5"/>
@@ -867,66 +867,15 @@
           <w:sz w:val="27"/>
           <w:szCs w:val="27"/>
         </w:rPr>
-        <w:t xml:space="preserve">1. Implementen las consultas propuestas </w:t>
-      </w:r>
-      <w:proofErr w:type="gramStart"/>
-      <w:r>
-        <w:rPr>
-          <w:rFonts w:ascii="Arial" w:hAnsi="Arial" w:cs="Arial"/>
-          <w:color w:val="000000"/>
-          <w:sz w:val="27"/>
-          <w:szCs w:val="27"/>
-        </w:rPr>
-        <w:t>en  Easy</w:t>
-      </w:r>
-      <w:proofErr w:type="gramEnd"/>
-      <w:r>
-        <w:rPr>
-          <w:rFonts w:ascii="Arial" w:hAnsi="Arial" w:cs="Arial"/>
-          <w:color w:val="000000"/>
-          <w:sz w:val="27"/>
-          <w:szCs w:val="27"/>
-        </w:rPr>
-        <w:t xml:space="preserve"> questions: 1..5  en álgebra, cálculo y SQL.</w:t>
-      </w:r>
-    </w:p>
-    <w:p>
-      <w:pPr>
-        <w:rPr>
-          <w:rFonts w:ascii="Arial" w:hAnsi="Arial" w:cs="Arial"/>
-          <w:color w:val="000000"/>
-          <w:sz w:val="27"/>
-          <w:szCs w:val="27"/>
-        </w:rPr>
-      </w:pPr>
-    </w:p>
-    <w:p>
-      <w:pPr>
-        <w:rPr>
-          <w:rFonts w:ascii="Arial" w:hAnsi="Arial" w:cs="Arial"/>
-          <w:color w:val="000000"/>
-          <w:sz w:val="27"/>
-          <w:szCs w:val="27"/>
-        </w:rPr>
-      </w:pPr>
-      <w:r>
-        <w:rPr>
-          <w:rFonts w:ascii="Arial" w:hAnsi="Arial" w:cs="Arial"/>
-          <w:color w:val="000000"/>
-          <w:sz w:val="27"/>
-          <w:szCs w:val="27"/>
-        </w:rPr>
-        <w:tab/>
-        <w:t>SQL</w:t>
-      </w:r>
-      <w:r>
-        <w:rPr>
-          <w:rFonts w:ascii="Arial" w:hAnsi="Arial" w:cs="Arial"/>
-          <w:color w:val="000000"/>
-          <w:sz w:val="27"/>
-          <w:szCs w:val="27"/>
-        </w:rPr>
-        <w:tab/>
+        <w:t xml:space="preserve">Easy questions: 1..5 </w:t>
+      </w:r>
+      <w:r>
+        <w:rPr>
+          <w:rFonts w:ascii="Arial" w:hAnsi="Arial" w:cs="Arial"/>
+          <w:color w:val="000000"/>
+          <w:sz w:val="27"/>
+          <w:szCs w:val="27"/>
+        </w:rPr>
         <w:t xml:space="preserve"> </w:t>
       </w:r>
     </w:p>
@@ -944,9 +893,9 @@
           <w:noProof/>
         </w:rPr>
         <w:drawing>
-          <wp:inline distT="0" distB="0" distL="0" distR="0">
-            <wp:extent cx="4801270" cy="2219635"/>
-            <wp:effectExtent l="0" t="0" r="0" b="9525"/>
+          <wp:inline distT="0" distB="0" distL="0" distR="0" wp14:anchorId="3D59D799" wp14:editId="2CA12B33">
+            <wp:extent cx="4468654" cy="2065867"/>
+            <wp:effectExtent l="0" t="0" r="1905" b="4445"/>
             <wp:docPr id="7" name="Picture 7"/>
             <wp:cNvGraphicFramePr>
               <a:graphicFrameLocks xmlns:a="http://schemas.openxmlformats.org/drawingml/2006/main" noChangeAspect="1"/>
@@ -973,7 +922,7 @@
                   <pic:spPr>
                     <a:xfrm>
                       <a:off x="0" y="0"/>
-                      <a:ext cx="4801270" cy="2219635"/>
+                      <a:ext cx="4515271" cy="2087418"/>
                     </a:xfrm>
                     <a:prstGeom prst="rect">
                       <a:avLst/>
@@ -993,6 +942,201 @@
           <w:color w:val="000000"/>
           <w:sz w:val="27"/>
           <w:szCs w:val="27"/>
+          <w:lang w:val="en-US"/>
+        </w:rPr>
+      </w:pPr>
+      <m:oMathPara>
+        <m:oMath>
+          <m:d>
+            <m:dPr>
+              <m:begChr m:val="{"/>
+              <m:endChr m:val="|"/>
+              <m:ctrlPr>
+                <w:rPr>
+                  <w:rFonts w:ascii="Cambria Math" w:hAnsi="Cambria Math" w:cs="Arial"/>
+                  <w:i/>
+                  <w:color w:val="000000"/>
+                  <w:sz w:val="27"/>
+                  <w:szCs w:val="27"/>
+                  <w:lang w:val="en-US"/>
+                </w:rPr>
+              </m:ctrlPr>
+            </m:dPr>
+            <m:e>
+              <m:r>
+                <w:rPr>
+                  <w:rFonts w:ascii="Cambria Math" w:hAnsi="Cambria Math" w:cs="Arial"/>
+                  <w:color w:val="000000"/>
+                  <w:sz w:val="27"/>
+                  <w:szCs w:val="27"/>
+                  <w:lang w:val="en-US"/>
+                </w:rPr>
+                <m:t xml:space="preserve">x:booking </m:t>
+              </m:r>
+            </m:e>
+          </m:d>
+          <m:r>
+            <w:rPr>
+              <w:rFonts w:ascii="Cambria Math" w:hAnsi="Cambria Math" w:cs="Arial"/>
+              <w:color w:val="000000"/>
+              <w:sz w:val="27"/>
+              <w:szCs w:val="27"/>
+              <w:lang w:val="en-US"/>
+            </w:rPr>
+            <m:t>x.guest_id=1183 :(bookind_date,nights)}</m:t>
+          </m:r>
+        </m:oMath>
+      </m:oMathPara>
+    </w:p>
+    <w:p>
+      <w:pPr>
+        <w:rPr>
+          <w:rFonts w:ascii="Arial" w:hAnsi="Arial" w:cs="Arial"/>
+          <w:color w:val="000000"/>
+          <w:sz w:val="27"/>
+          <w:szCs w:val="27"/>
+          <w:lang w:val="en-US"/>
+        </w:rPr>
+      </w:pPr>
+      <m:oMathPara>
+        <m:oMath>
+          <m:sSub>
+            <m:sSubPr>
+              <m:ctrlPr>
+                <w:rPr>
+                  <w:rFonts w:ascii="Cambria Math" w:hAnsi="Cambria Math" w:cs="Arial"/>
+                  <w:i/>
+                  <w:color w:val="000000"/>
+                  <w:sz w:val="27"/>
+                  <w:szCs w:val="27"/>
+                  <w:lang w:val="en-US"/>
+                </w:rPr>
+              </m:ctrlPr>
+            </m:sSubPr>
+            <m:e>
+              <m:r>
+                <w:rPr>
+                  <w:rFonts w:ascii="Cambria Math" w:hAnsi="Cambria Math" w:cs="Arial"/>
+                  <w:color w:val="000000"/>
+                  <w:sz w:val="27"/>
+                  <w:szCs w:val="27"/>
+                  <w:lang w:val="en-US"/>
+                </w:rPr>
+                <m:t>π</m:t>
+              </m:r>
+            </m:e>
+            <m:sub>
+              <m:r>
+                <w:rPr>
+                  <w:rFonts w:ascii="Cambria Math" w:hAnsi="Cambria Math" w:cs="Arial"/>
+                  <w:color w:val="000000"/>
+                  <w:sz w:val="27"/>
+                  <w:szCs w:val="27"/>
+                  <w:lang w:val="en-US"/>
+                </w:rPr>
+                <m:t>booking_date,</m:t>
+              </m:r>
+              <m:r>
+                <w:rPr>
+                  <w:rFonts w:ascii="Cambria Math" w:hAnsi="Cambria Math" w:cs="Arial"/>
+                  <w:color w:val="000000"/>
+                  <w:sz w:val="27"/>
+                  <w:szCs w:val="27"/>
+                  <w:lang w:val="en-US"/>
+                </w:rPr>
+                <m:t>nights</m:t>
+              </m:r>
+            </m:sub>
+          </m:sSub>
+          <m:r>
+            <w:rPr>
+              <w:rFonts w:ascii="Cambria Math" w:hAnsi="Cambria Math" w:cs="Arial"/>
+              <w:color w:val="000000"/>
+              <w:sz w:val="27"/>
+              <w:szCs w:val="27"/>
+              <w:lang w:val="en-US"/>
+            </w:rPr>
+            <m:t>(</m:t>
+          </m:r>
+          <m:sSub>
+            <m:sSubPr>
+              <m:ctrlPr>
+                <w:rPr>
+                  <w:rFonts w:ascii="Cambria Math" w:hAnsi="Cambria Math" w:cs="Arial"/>
+                  <w:i/>
+                  <w:color w:val="000000"/>
+                  <w:sz w:val="27"/>
+                  <w:szCs w:val="27"/>
+                  <w:lang w:val="en-US"/>
+                </w:rPr>
+              </m:ctrlPr>
+            </m:sSubPr>
+            <m:e>
+              <m:r>
+                <w:rPr>
+                  <w:rFonts w:ascii="Cambria Math" w:hAnsi="Cambria Math" w:cs="Arial"/>
+                  <w:color w:val="000000"/>
+                  <w:sz w:val="27"/>
+                  <w:szCs w:val="27"/>
+                  <w:lang w:val="en-US"/>
+                </w:rPr>
+                <m:t>σ</m:t>
+              </m:r>
+            </m:e>
+            <m:sub>
+              <m:r>
+                <w:rPr>
+                  <w:rFonts w:ascii="Cambria Math" w:hAnsi="Cambria Math" w:cs="Arial"/>
+                  <w:color w:val="000000"/>
+                  <w:sz w:val="27"/>
+                  <w:szCs w:val="27"/>
+                  <w:lang w:val="en-US"/>
+                </w:rPr>
+                <m:t>guest_id=1183</m:t>
+              </m:r>
+            </m:sub>
+          </m:sSub>
+          <m:r>
+            <w:rPr>
+              <w:rFonts w:ascii="Cambria Math" w:hAnsi="Cambria Math" w:cs="Arial"/>
+              <w:color w:val="000000"/>
+              <w:sz w:val="27"/>
+              <w:szCs w:val="27"/>
+              <w:lang w:val="en-US"/>
+            </w:rPr>
+            <m:t>booking</m:t>
+          </m:r>
+          <m:r>
+            <w:rPr>
+              <w:rFonts w:ascii="Cambria Math" w:hAnsi="Cambria Math" w:cs="Arial"/>
+              <w:color w:val="000000"/>
+              <w:sz w:val="27"/>
+              <w:szCs w:val="27"/>
+              <w:lang w:val="en-US"/>
+            </w:rPr>
+            <m:t>)</m:t>
+          </m:r>
+        </m:oMath>
+      </m:oMathPara>
+    </w:p>
+    <w:p>
+      <w:pPr>
+        <w:rPr>
+          <w:rFonts w:ascii="Arial" w:hAnsi="Arial" w:cs="Arial"/>
+          <w:color w:val="000000"/>
+          <w:sz w:val="27"/>
+          <w:szCs w:val="27"/>
+          <w:lang w:val="en-US"/>
+        </w:rPr>
+      </w:pPr>
+    </w:p>
+    <w:p>
+      <w:pPr>
+        <w:rPr>
+          <w:rFonts w:ascii="Arial" w:hAnsi="Arial" w:cs="Arial"/>
+          <w:color w:val="000000"/>
+          <w:sz w:val="27"/>
+          <w:szCs w:val="27"/>
         </w:rPr>
       </w:pPr>
       <w:r>
@@ -1005,7 +1149,7 @@
         </w:rPr>
         <w:lastRenderedPageBreak/>
         <w:drawing>
-          <wp:inline distT="0" distB="0" distL="0" distR="0">
+          <wp:inline distT="0" distB="0" distL="0" distR="0" wp14:anchorId="30440B63" wp14:editId="3D75B28D">
             <wp:extent cx="5801535" cy="2410161"/>
             <wp:effectExtent l="0" t="0" r="8890" b="9525"/>
             <wp:docPr id="8" name="Picture 8"/>
@@ -1065,7 +1209,7 @@
           <w:szCs w:val="27"/>
         </w:rPr>
         <w:drawing>
-          <wp:inline distT="0" distB="0" distL="0" distR="0">
+          <wp:inline distT="0" distB="0" distL="0" distR="0" wp14:anchorId="674FA00A" wp14:editId="74BB9125">
             <wp:extent cx="5943600" cy="2178685"/>
             <wp:effectExtent l="0" t="0" r="0" b="0"/>
             <wp:docPr id="9" name="Picture 9"/>
@@ -1116,6 +1260,16 @@
           <w:szCs w:val="27"/>
         </w:rPr>
       </w:pPr>
+    </w:p>
+    <w:p>
+      <w:pPr>
+        <w:rPr>
+          <w:rFonts w:ascii="Arial" w:hAnsi="Arial" w:cs="Arial"/>
+          <w:color w:val="000000"/>
+          <w:sz w:val="27"/>
+          <w:szCs w:val="27"/>
+        </w:rPr>
+      </w:pPr>
       <w:r>
         <w:rPr>
           <w:rFonts w:ascii="Arial" w:hAnsi="Arial" w:cs="Arial"/>
@@ -1125,7 +1279,7 @@
           <w:szCs w:val="27"/>
         </w:rPr>
         <w:drawing>
-          <wp:inline distT="0" distB="0" distL="0" distR="0">
+          <wp:inline distT="0" distB="0" distL="0" distR="0" wp14:anchorId="5ABC3FC3" wp14:editId="02E6F77B">
             <wp:extent cx="5943600" cy="1631315"/>
             <wp:effectExtent l="0" t="0" r="0" b="6985"/>
             <wp:docPr id="10" name="Picture 10"/>
@@ -1169,6 +1323,306 @@
     </w:p>
     <w:p>
       <w:pPr>
+        <w:tabs>
+          <w:tab w:val="left" w:pos="1530"/>
+        </w:tabs>
+        <w:rPr>
+          <w:rFonts w:ascii="Arial" w:eastAsiaTheme="minorEastAsia" w:hAnsi="Arial" w:cs="Arial"/>
+          <w:color w:val="000000"/>
+          <w:sz w:val="27"/>
+          <w:szCs w:val="27"/>
+        </w:rPr>
+      </w:pPr>
+      <m:oMathPara>
+        <m:oMath>
+          <m:d>
+            <m:dPr>
+              <m:begChr m:val="{"/>
+              <m:endChr m:val="|"/>
+              <m:ctrlPr>
+                <w:rPr>
+                  <w:rFonts w:ascii="Cambria Math" w:hAnsi="Cambria Math" w:cs="Arial"/>
+                  <w:i/>
+                  <w:color w:val="000000"/>
+                  <w:sz w:val="27"/>
+                  <w:szCs w:val="27"/>
+                </w:rPr>
+              </m:ctrlPr>
+            </m:dPr>
+            <m:e>
+              <m:r>
+                <w:rPr>
+                  <w:rFonts w:ascii="Cambria Math" w:hAnsi="Cambria Math" w:cs="Arial"/>
+                  <w:color w:val="000000"/>
+                  <w:sz w:val="27"/>
+                  <w:szCs w:val="27"/>
+                </w:rPr>
+                <m:t xml:space="preserve">x:booking,y:guest </m:t>
+              </m:r>
+            </m:e>
+          </m:d>
+          <m:r>
+            <w:rPr>
+              <w:rFonts w:ascii="Cambria Math" w:hAnsi="Cambria Math" w:cs="Arial"/>
+              <w:color w:val="000000"/>
+              <w:sz w:val="27"/>
+              <w:szCs w:val="27"/>
+            </w:rPr>
+            <m:t xml:space="preserve"> x.guest_id=y.guest_id ⋀ x.booking_date=</m:t>
+          </m:r>
+          <m:r>
+            <m:rPr>
+              <m:nor/>
+            </m:rPr>
+            <w:rPr>
+              <w:rFonts w:ascii="Cambria Math" w:hAnsi="Cambria Math" w:cs="Arial"/>
+              <w:color w:val="000000"/>
+              <w:sz w:val="27"/>
+              <w:szCs w:val="27"/>
+            </w:rPr>
+            <m:t>'2</m:t>
+          </m:r>
+          <m:r>
+            <m:rPr>
+              <m:nor/>
+            </m:rPr>
+            <w:rPr>
+              <w:rFonts w:ascii="Cambria Math" w:hAnsi="Cambria Math" w:cs="Arial"/>
+              <w:color w:val="000000"/>
+              <w:sz w:val="27"/>
+              <w:szCs w:val="27"/>
+            </w:rPr>
+            <m:t>016-12-03</m:t>
+          </m:r>
+          <m:r>
+            <m:rPr>
+              <m:nor/>
+            </m:rPr>
+            <w:rPr>
+              <w:rFonts w:ascii="Cambria Math" w:hAnsi="Cambria Math" w:cs="Arial"/>
+              <w:color w:val="000000"/>
+              <w:sz w:val="27"/>
+              <w:szCs w:val="27"/>
+            </w:rPr>
+            <m:t>'</m:t>
+          </m:r>
+          <m:r>
+            <w:rPr>
+              <w:rFonts w:ascii="Cambria Math" w:hAnsi="Cambria Math" w:cs="Arial"/>
+              <w:color w:val="000000"/>
+              <w:sz w:val="27"/>
+              <w:szCs w:val="27"/>
+            </w:rPr>
+            <m:t>⋀</m:t>
+          </m:r>
+          <m:r>
+            <w:rPr>
+              <w:rFonts w:ascii="Cambria Math" w:hAnsi="Cambria Math" w:cs="Arial"/>
+              <w:color w:val="000000"/>
+              <w:sz w:val="27"/>
+              <w:szCs w:val="27"/>
+            </w:rPr>
+            <m:t xml:space="preserve"> x.room_no=101 :(first_name,last_name)}</m:t>
+          </m:r>
+        </m:oMath>
+      </m:oMathPara>
+    </w:p>
+    <w:p>
+      <w:pPr>
+        <w:rPr>
+          <w:rFonts w:ascii="Arial" w:hAnsi="Arial" w:cs="Arial"/>
+          <w:color w:val="000000"/>
+          <w:sz w:val="27"/>
+          <w:szCs w:val="27"/>
+        </w:rPr>
+      </w:pPr>
+      <m:oMathPara>
+        <m:oMath>
+          <m:sSub>
+            <m:sSubPr>
+              <m:ctrlPr>
+                <w:rPr>
+                  <w:rFonts w:ascii="Cambria Math" w:hAnsi="Cambria Math" w:cs="Arial"/>
+                  <w:i/>
+                  <w:color w:val="000000"/>
+                  <w:sz w:val="27"/>
+                  <w:szCs w:val="27"/>
+                  <w:lang w:val="en-US"/>
+                </w:rPr>
+              </m:ctrlPr>
+            </m:sSubPr>
+            <m:e>
+              <m:r>
+                <w:rPr>
+                  <w:rFonts w:ascii="Cambria Math" w:hAnsi="Cambria Math" w:cs="Arial"/>
+                  <w:color w:val="000000"/>
+                  <w:sz w:val="27"/>
+                  <w:szCs w:val="27"/>
+                  <w:lang w:val="en-US"/>
+                </w:rPr>
+                <m:t>π</m:t>
+              </m:r>
+            </m:e>
+            <m:sub>
+              <m:r>
+                <w:rPr>
+                  <w:rFonts w:ascii="Cambria Math" w:hAnsi="Cambria Math" w:cs="Arial"/>
+                  <w:color w:val="000000"/>
+                  <w:sz w:val="27"/>
+                  <w:szCs w:val="27"/>
+                </w:rPr>
+                <m:t>first_name,last_name</m:t>
+              </m:r>
+            </m:sub>
+          </m:sSub>
+          <m:r>
+            <w:rPr>
+              <w:rFonts w:ascii="Cambria Math" w:hAnsi="Cambria Math" w:cs="Arial"/>
+              <w:color w:val="000000"/>
+              <w:sz w:val="27"/>
+              <w:szCs w:val="27"/>
+            </w:rPr>
+            <m:t>(</m:t>
+          </m:r>
+          <m:sSub>
+            <m:sSubPr>
+              <m:ctrlPr>
+                <w:rPr>
+                  <w:rFonts w:ascii="Cambria Math" w:hAnsi="Cambria Math" w:cs="Arial"/>
+                  <w:i/>
+                  <w:color w:val="000000"/>
+                  <w:sz w:val="27"/>
+                  <w:szCs w:val="27"/>
+                  <w:lang w:val="en-US"/>
+                </w:rPr>
+              </m:ctrlPr>
+            </m:sSubPr>
+            <m:e>
+              <m:r>
+                <w:rPr>
+                  <w:rFonts w:ascii="Cambria Math" w:hAnsi="Cambria Math" w:cs="Arial"/>
+                  <w:color w:val="000000"/>
+                  <w:sz w:val="27"/>
+                  <w:szCs w:val="27"/>
+                  <w:lang w:val="en-US"/>
+                </w:rPr>
+                <m:t>σ</m:t>
+              </m:r>
+            </m:e>
+            <m:sub>
+              <m:r>
+                <w:rPr>
+                  <w:rFonts w:ascii="Cambria Math" w:hAnsi="Cambria Math" w:cs="Arial"/>
+                  <w:color w:val="000000"/>
+                  <w:sz w:val="27"/>
+                  <w:szCs w:val="27"/>
+                </w:rPr>
+                <m:t>x.booking_date=</m:t>
+              </m:r>
+              <m:r>
+                <m:rPr>
+                  <m:nor/>
+                </m:rPr>
+                <w:rPr>
+                  <w:rFonts w:ascii="Cambria Math" w:hAnsi="Cambria Math" w:cs="Arial"/>
+                  <w:color w:val="000000"/>
+                  <w:sz w:val="27"/>
+                  <w:szCs w:val="27"/>
+                </w:rPr>
+                <m:t>'2</m:t>
+              </m:r>
+              <m:r>
+                <m:rPr>
+                  <m:nor/>
+                </m:rPr>
+                <w:rPr>
+                  <w:rFonts w:ascii="Cambria Math" w:hAnsi="Cambria Math" w:cs="Arial"/>
+                  <w:color w:val="000000"/>
+                  <w:sz w:val="27"/>
+                  <w:szCs w:val="27"/>
+                </w:rPr>
+                <m:t>016-12-03</m:t>
+              </m:r>
+              <m:r>
+                <m:rPr>
+                  <m:nor/>
+                </m:rPr>
+                <w:rPr>
+                  <w:rFonts w:ascii="Cambria Math" w:hAnsi="Cambria Math" w:cs="Arial"/>
+                  <w:color w:val="000000"/>
+                  <w:sz w:val="27"/>
+                  <w:szCs w:val="27"/>
+                </w:rPr>
+                <m:t>'</m:t>
+              </m:r>
+              <m:r>
+                <w:rPr>
+                  <w:rFonts w:ascii="Cambria Math" w:hAnsi="Cambria Math" w:cs="Arial"/>
+                  <w:color w:val="000000"/>
+                  <w:sz w:val="27"/>
+                  <w:szCs w:val="27"/>
+                </w:rPr>
+                <m:t>⋀ x.room_no=101</m:t>
+              </m:r>
+            </m:sub>
+          </m:sSub>
+          <m:r>
+            <w:rPr>
+              <w:rFonts w:ascii="Cambria Math" w:hAnsi="Cambria Math" w:cs="Arial"/>
+              <w:color w:val="000000"/>
+              <w:sz w:val="27"/>
+              <w:szCs w:val="27"/>
+              <w:lang w:val="en-US"/>
+            </w:rPr>
+            <m:t>booking</m:t>
+          </m:r>
+          <m:r>
+            <w:rPr>
+              <w:rFonts w:ascii="Cambria Math" w:hAnsi="Cambria Math" w:cs="Arial"/>
+              <w:color w:val="000000"/>
+              <w:sz w:val="27"/>
+              <w:szCs w:val="27"/>
+            </w:rPr>
+            <m:t>,</m:t>
+          </m:r>
+          <m:r>
+            <w:rPr>
+              <w:rFonts w:ascii="Cambria Math" w:hAnsi="Cambria Math" w:cs="Arial"/>
+              <w:color w:val="000000"/>
+              <w:sz w:val="27"/>
+              <w:szCs w:val="27"/>
+            </w:rPr>
+            <m:t>guest</m:t>
+          </m:r>
+          <w:bookmarkStart w:id="0" w:name="_GoBack"/>
+          <w:bookmarkEnd w:id="0"/>
+          <m:r>
+            <w:rPr>
+              <w:rFonts w:ascii="Cambria Math" w:hAnsi="Cambria Math" w:cs="Arial"/>
+              <w:color w:val="000000"/>
+              <w:sz w:val="27"/>
+              <w:szCs w:val="27"/>
+            </w:rPr>
+            <m:t>)</m:t>
+          </m:r>
+        </m:oMath>
+      </m:oMathPara>
+    </w:p>
+    <w:p>
+      <w:pPr>
+        <w:tabs>
+          <w:tab w:val="left" w:pos="1530"/>
+        </w:tabs>
+        <w:rPr>
+          <w:rFonts w:ascii="Arial" w:hAnsi="Arial" w:cs="Arial"/>
+          <w:color w:val="000000"/>
+          <w:sz w:val="27"/>
+          <w:szCs w:val="27"/>
+        </w:rPr>
+      </w:pPr>
+    </w:p>
+    <w:p>
+      <w:pPr>
         <w:rPr>
           <w:rFonts w:ascii="Arial" w:hAnsi="Arial" w:cs="Arial"/>
           <w:color w:val="000000"/>
@@ -1186,7 +1640,7 @@
         </w:rPr>
         <w:lastRenderedPageBreak/>
         <w:drawing>
-          <wp:inline distT="0" distB="0" distL="0" distR="0">
+          <wp:inline distT="0" distB="0" distL="0" distR="0" wp14:anchorId="71B0E2C7" wp14:editId="29F8D5DF">
             <wp:extent cx="5943600" cy="2388235"/>
             <wp:effectExtent l="0" t="0" r="0" b="0"/>
             <wp:docPr id="11" name="Picture 11"/>
@@ -1253,27 +1707,7 @@
           <w:sz w:val="27"/>
           <w:szCs w:val="27"/>
         </w:rPr>
-        <w:t xml:space="preserve">2. Implementen las consultas Medium questions: </w:t>
-      </w:r>
-      <w:proofErr w:type="gramStart"/>
-      <w:r>
-        <w:rPr>
-          <w:rFonts w:ascii="Arial" w:hAnsi="Arial" w:cs="Arial"/>
-          <w:color w:val="000000"/>
-          <w:sz w:val="27"/>
-          <w:szCs w:val="27"/>
-        </w:rPr>
-        <w:t>6..</w:t>
-      </w:r>
-      <w:proofErr w:type="gramEnd"/>
-      <w:r>
-        <w:rPr>
-          <w:rFonts w:ascii="Arial" w:hAnsi="Arial" w:cs="Arial"/>
-          <w:color w:val="000000"/>
-          <w:sz w:val="27"/>
-          <w:szCs w:val="27"/>
-        </w:rPr>
-        <w:t>10 en cálculo y SQL</w:t>
+        <w:t>2. Implementen las consultas Medium questions: 6..10 en cálculo y SQL</w:t>
       </w:r>
     </w:p>
     <w:p>
@@ -1323,7 +1757,7 @@
           <w:szCs w:val="27"/>
         </w:rPr>
         <w:drawing>
-          <wp:inline distT="0" distB="0" distL="0" distR="0">
+          <wp:inline distT="0" distB="0" distL="0" distR="0" wp14:anchorId="4A3193DE" wp14:editId="6B028CE7">
             <wp:extent cx="5943600" cy="2455545"/>
             <wp:effectExtent l="0" t="0" r="0" b="1905"/>
             <wp:docPr id="12" name="Picture 12"/>
@@ -1384,7 +1818,7 @@
         </w:rPr>
         <w:lastRenderedPageBreak/>
         <w:drawing>
-          <wp:inline distT="0" distB="0" distL="0" distR="0">
+          <wp:inline distT="0" distB="0" distL="0" distR="0" wp14:anchorId="5BE47147" wp14:editId="65DA9844">
             <wp:extent cx="5943600" cy="2319655"/>
             <wp:effectExtent l="0" t="0" r="0" b="4445"/>
             <wp:docPr id="6" name="Picture 6"/>
@@ -1435,7 +1869,6 @@
           <w:szCs w:val="27"/>
         </w:rPr>
       </w:pPr>
-      <w:bookmarkStart w:id="0" w:name="_GoBack"/>
       <w:r>
         <w:rPr>
           <w:rFonts w:ascii="Arial" w:hAnsi="Arial" w:cs="Arial"/>
@@ -1445,7 +1878,7 @@
           <w:szCs w:val="27"/>
         </w:rPr>
         <w:drawing>
-          <wp:inline distT="0" distB="0" distL="0" distR="0">
+          <wp:inline distT="0" distB="0" distL="0" distR="0" wp14:anchorId="0E1062FD" wp14:editId="25B2482C">
             <wp:extent cx="5943600" cy="2052320"/>
             <wp:effectExtent l="0" t="0" r="0" b="5080"/>
             <wp:docPr id="15" name="Picture 15"/>
@@ -1486,7 +1919,6 @@
           </wp:inline>
         </w:drawing>
       </w:r>
-      <w:bookmarkEnd w:id="0"/>
     </w:p>
     <w:p>
       <w:pPr>
@@ -1506,7 +1938,7 @@
           <w:szCs w:val="27"/>
         </w:rPr>
         <w:drawing>
-          <wp:inline distT="0" distB="0" distL="0" distR="0">
+          <wp:inline distT="0" distB="0" distL="0" distR="0" wp14:anchorId="438785AB" wp14:editId="411FC81D">
             <wp:extent cx="5943600" cy="2328545"/>
             <wp:effectExtent l="0" t="0" r="0" b="0"/>
             <wp:docPr id="13" name="Picture 13"/>
@@ -1567,7 +1999,7 @@
         </w:rPr>
         <w:lastRenderedPageBreak/>
         <w:drawing>
-          <wp:inline distT="0" distB="0" distL="0" distR="0">
+          <wp:inline distT="0" distB="0" distL="0" distR="0" wp14:anchorId="7B4CD5F3" wp14:editId="4DB8CE2D">
             <wp:extent cx="5943600" cy="2647950"/>
             <wp:effectExtent l="0" t="0" r="0" b="0"/>
             <wp:docPr id="14" name="Picture 14"/>
@@ -2247,6 +2679,16 @@
       <w:contextualSpacing/>
     </w:pPr>
   </w:style>
+  <w:style w:type="character" w:styleId="PlaceholderText">
+    <w:name w:val="Placeholder Text"/>
+    <w:basedOn w:val="DefaultParagraphFont"/>
+    <w:uiPriority w:val="99"/>
+    <w:semiHidden/>
+    <w:rsid w:val="00CE4AE5"/>
+    <w:rPr>
+      <w:color w:val="808080"/>
+    </w:rPr>
+  </w:style>
 </w:styles>
 </file>
 

</xml_diff>

<commit_message>
consultas 1-5 en calculo y algebra
</commit_message>
<xml_diff>
--- a/lab01/MODELOS Y BASES DE DATOS.docx
+++ b/lab01/MODELOS Y BASES DE DATOS.docx
@@ -1034,17 +1034,7 @@
                   <w:szCs w:val="27"/>
                   <w:lang w:val="en-US"/>
                 </w:rPr>
-                <m:t>booking_date,</m:t>
-              </m:r>
-              <m:r>
-                <w:rPr>
-                  <w:rFonts w:ascii="Cambria Math" w:hAnsi="Cambria Math" w:cs="Arial"/>
-                  <w:color w:val="000000"/>
-                  <w:sz w:val="27"/>
-                  <w:szCs w:val="27"/>
-                  <w:lang w:val="en-US"/>
-                </w:rPr>
-                <m:t>nights</m:t>
+                <m:t>booking_date,nights</m:t>
               </m:r>
             </m:sub>
           </m:sSub>
@@ -1104,17 +1094,7 @@
               <w:szCs w:val="27"/>
               <w:lang w:val="en-US"/>
             </w:rPr>
-            <m:t>booking</m:t>
-          </m:r>
-          <m:r>
-            <w:rPr>
-              <w:rFonts w:ascii="Cambria Math" w:hAnsi="Cambria Math" w:cs="Arial"/>
-              <w:color w:val="000000"/>
-              <w:sz w:val="27"/>
-              <w:szCs w:val="27"/>
-              <w:lang w:val="en-US"/>
-            </w:rPr>
-            <m:t>)</m:t>
+            <m:t>booking)</m:t>
           </m:r>
         </m:oMath>
       </m:oMathPara>
@@ -1203,6 +1183,506 @@
       <w:r>
         <w:rPr>
           <w:rFonts w:ascii="Arial" w:hAnsi="Arial" w:cs="Arial"/>
+          <w:color w:val="000000"/>
+          <w:sz w:val="27"/>
+          <w:szCs w:val="27"/>
+        </w:rPr>
+        <w:t>Calculo relacional</w:t>
+      </w:r>
+    </w:p>
+    <w:p>
+      <w:pPr>
+        <w:rPr>
+          <w:rFonts w:ascii="Arial" w:hAnsi="Arial" w:cs="Arial"/>
+          <w:color w:val="000000"/>
+          <w:sz w:val="27"/>
+          <w:szCs w:val="27"/>
+          <w:lang w:val="en-US"/>
+        </w:rPr>
+      </w:pPr>
+      <m:oMathPara>
+        <m:oMath>
+          <m:d>
+            <m:dPr>
+              <m:begChr m:val="{"/>
+              <m:endChr m:val="|"/>
+              <m:ctrlPr>
+                <w:rPr>
+                  <w:rFonts w:ascii="Cambria Math" w:hAnsi="Cambria Math" w:cs="Arial"/>
+                  <w:i/>
+                  <w:color w:val="000000"/>
+                  <w:sz w:val="27"/>
+                  <w:szCs w:val="27"/>
+                  <w:lang w:val="en-US"/>
+                </w:rPr>
+              </m:ctrlPr>
+            </m:dPr>
+            <m:e>
+              <m:r>
+                <w:rPr>
+                  <w:rFonts w:ascii="Cambria Math" w:hAnsi="Cambria Math" w:cs="Arial"/>
+                  <w:color w:val="000000"/>
+                  <w:sz w:val="27"/>
+                  <w:szCs w:val="27"/>
+                  <w:lang w:val="en-US"/>
+                </w:rPr>
+                <m:t>x:booking</m:t>
+              </m:r>
+              <m:r>
+                <w:rPr>
+                  <w:rFonts w:ascii="Cambria Math" w:hAnsi="Cambria Math" w:cs="Arial"/>
+                  <w:color w:val="000000"/>
+                  <w:sz w:val="27"/>
+                  <w:szCs w:val="27"/>
+                  <w:lang w:val="en-US"/>
+                </w:rPr>
+                <m:t xml:space="preserve"> , y:guest</m:t>
+              </m:r>
+              <m:r>
+                <w:rPr>
+                  <w:rFonts w:ascii="Cambria Math" w:hAnsi="Cambria Math" w:cs="Arial"/>
+                  <w:color w:val="000000"/>
+                  <w:sz w:val="27"/>
+                  <w:szCs w:val="27"/>
+                  <w:lang w:val="en-US"/>
+                </w:rPr>
+                <m:t xml:space="preserve"> </m:t>
+              </m:r>
+            </m:e>
+          </m:d>
+          <m:r>
+            <w:rPr>
+              <w:rFonts w:ascii="Cambria Math" w:hAnsi="Cambria Math" w:cs="Arial"/>
+              <w:color w:val="000000"/>
+              <w:sz w:val="27"/>
+              <w:szCs w:val="27"/>
+              <w:lang w:val="en-US"/>
+            </w:rPr>
+            <m:t>x.</m:t>
+          </m:r>
+          <m:r>
+            <w:rPr>
+              <w:rFonts w:ascii="Cambria Math" w:hAnsi="Cambria Math" w:cs="Arial"/>
+              <w:color w:val="000000"/>
+              <w:sz w:val="27"/>
+              <w:szCs w:val="27"/>
+              <w:lang w:val="en-US"/>
+            </w:rPr>
+            <m:t>gue</m:t>
+          </m:r>
+          <m:sSub>
+            <m:sSubPr>
+              <m:ctrlPr>
+                <w:rPr>
+                  <w:rFonts w:ascii="Cambria Math" w:hAnsi="Cambria Math" w:cs="Arial"/>
+                  <w:i/>
+                  <w:color w:val="000000"/>
+                  <w:sz w:val="27"/>
+                  <w:szCs w:val="27"/>
+                  <w:lang w:val="en-US"/>
+                </w:rPr>
+              </m:ctrlPr>
+            </m:sSubPr>
+            <m:e>
+              <m:r>
+                <w:rPr>
+                  <w:rFonts w:ascii="Cambria Math" w:hAnsi="Cambria Math" w:cs="Arial"/>
+                  <w:color w:val="000000"/>
+                  <w:sz w:val="27"/>
+                  <w:szCs w:val="27"/>
+                  <w:lang w:val="en-US"/>
+                </w:rPr>
+                <m:t>s</m:t>
+              </m:r>
+            </m:e>
+            <m:sub>
+              <m:r>
+                <w:rPr>
+                  <w:rFonts w:ascii="Cambria Math" w:hAnsi="Cambria Math" w:cs="Arial"/>
+                  <w:color w:val="000000"/>
+                  <w:sz w:val="27"/>
+                  <w:szCs w:val="27"/>
+                  <w:lang w:val="en-US"/>
+                </w:rPr>
+                <m:t>id</m:t>
+              </m:r>
+            </m:sub>
+          </m:sSub>
+          <m:r>
+            <w:rPr>
+              <w:rFonts w:ascii="Cambria Math" w:hAnsi="Cambria Math" w:cs="Arial"/>
+              <w:color w:val="000000"/>
+              <w:sz w:val="27"/>
+              <w:szCs w:val="27"/>
+              <w:lang w:val="en-US"/>
+            </w:rPr>
+            <m:t>= y.id</m:t>
+          </m:r>
+          <m:r>
+            <w:rPr>
+              <w:rFonts w:ascii="Cambria Math" w:hAnsi="Cambria Math" w:cs="Arial"/>
+              <w:color w:val="000000"/>
+              <w:sz w:val="27"/>
+              <w:szCs w:val="27"/>
+              <w:lang w:val="en-US"/>
+            </w:rPr>
+            <m:t>, x.bookin</m:t>
+          </m:r>
+          <m:sSub>
+            <m:sSubPr>
+              <m:ctrlPr>
+                <w:rPr>
+                  <w:rFonts w:ascii="Cambria Math" w:hAnsi="Cambria Math" w:cs="Arial"/>
+                  <w:i/>
+                  <w:color w:val="000000"/>
+                  <w:sz w:val="27"/>
+                  <w:szCs w:val="27"/>
+                  <w:lang w:val="en-US"/>
+                </w:rPr>
+              </m:ctrlPr>
+            </m:sSubPr>
+            <m:e>
+              <m:r>
+                <w:rPr>
+                  <w:rFonts w:ascii="Cambria Math" w:hAnsi="Cambria Math" w:cs="Arial"/>
+                  <w:color w:val="000000"/>
+                  <w:sz w:val="27"/>
+                  <w:szCs w:val="27"/>
+                  <w:lang w:val="en-US"/>
+                </w:rPr>
+                <m:t>g</m:t>
+              </m:r>
+            </m:e>
+            <m:sub>
+              <m:r>
+                <w:rPr>
+                  <w:rFonts w:ascii="Cambria Math" w:hAnsi="Cambria Math" w:cs="Arial"/>
+                  <w:color w:val="000000"/>
+                  <w:sz w:val="27"/>
+                  <w:szCs w:val="27"/>
+                  <w:lang w:val="en-US"/>
+                </w:rPr>
+                <m:t>date</m:t>
+              </m:r>
+            </m:sub>
+          </m:sSub>
+          <m:sSup>
+            <m:sSupPr>
+              <m:ctrlPr>
+                <w:rPr>
+                  <w:rFonts w:ascii="Cambria Math" w:hAnsi="Cambria Math" w:cs="Arial"/>
+                  <w:i/>
+                  <w:color w:val="000000"/>
+                  <w:sz w:val="27"/>
+                  <w:szCs w:val="27"/>
+                  <w:lang w:val="en-US"/>
+                </w:rPr>
+              </m:ctrlPr>
+            </m:sSupPr>
+            <m:e>
+              <m:r>
+                <w:rPr>
+                  <w:rFonts w:ascii="Cambria Math" w:hAnsi="Cambria Math" w:cs="Arial"/>
+                  <w:color w:val="000000"/>
+                  <w:sz w:val="27"/>
+                  <w:szCs w:val="27"/>
+                  <w:lang w:val="en-US"/>
+                </w:rPr>
+                <m:t>=</m:t>
+              </m:r>
+            </m:e>
+            <m:sup>
+              <m:r>
+                <w:rPr>
+                  <w:rFonts w:ascii="Cambria Math" w:hAnsi="Cambria Math" w:cs="Arial"/>
+                  <w:color w:val="000000"/>
+                  <w:sz w:val="27"/>
+                  <w:szCs w:val="27"/>
+                  <w:lang w:val="en-US"/>
+                </w:rPr>
+                <m:t>'</m:t>
+              </m:r>
+            </m:sup>
+          </m:sSup>
+          <m:r>
+            <w:rPr>
+              <w:rFonts w:ascii="Cambria Math" w:hAnsi="Cambria Math" w:cs="Arial"/>
+              <w:color w:val="000000"/>
+              <w:sz w:val="27"/>
+              <w:szCs w:val="27"/>
+              <w:lang w:val="en-US"/>
+            </w:rPr>
+            <m:t>2016</m:t>
+          </m:r>
+          <m:r>
+            <w:rPr>
+              <w:rFonts w:ascii="Cambria Math" w:hAnsi="Cambria Math" w:cs="Arial"/>
+              <w:color w:val="000000"/>
+              <w:sz w:val="27"/>
+              <w:szCs w:val="27"/>
+              <w:lang w:val="en-US"/>
+            </w:rPr>
+            <m:t>-11-</m:t>
+          </m:r>
+          <m:sSup>
+            <m:sSupPr>
+              <m:ctrlPr>
+                <w:rPr>
+                  <w:rFonts w:ascii="Cambria Math" w:hAnsi="Cambria Math" w:cs="Arial"/>
+                  <w:i/>
+                  <w:color w:val="000000"/>
+                  <w:sz w:val="27"/>
+                  <w:szCs w:val="27"/>
+                  <w:lang w:val="en-US"/>
+                </w:rPr>
+              </m:ctrlPr>
+            </m:sSupPr>
+            <m:e>
+              <m:r>
+                <w:rPr>
+                  <w:rFonts w:ascii="Cambria Math" w:hAnsi="Cambria Math" w:cs="Arial"/>
+                  <w:color w:val="000000"/>
+                  <w:sz w:val="27"/>
+                  <w:szCs w:val="27"/>
+                  <w:lang w:val="en-US"/>
+                </w:rPr>
+                <m:t>05</m:t>
+              </m:r>
+            </m:e>
+            <m:sup>
+              <m:r>
+                <w:rPr>
+                  <w:rFonts w:ascii="Cambria Math" w:hAnsi="Cambria Math" w:cs="Arial"/>
+                  <w:color w:val="000000"/>
+                  <w:sz w:val="27"/>
+                  <w:szCs w:val="27"/>
+                  <w:lang w:val="en-US"/>
+                </w:rPr>
+                <m:t>'</m:t>
+              </m:r>
+            </m:sup>
+          </m:sSup>
+          <m:r>
+            <w:rPr>
+              <w:rFonts w:ascii="Cambria Math" w:hAnsi="Cambria Math" w:cs="Arial"/>
+              <w:color w:val="000000"/>
+              <w:sz w:val="27"/>
+              <w:szCs w:val="27"/>
+              <w:lang w:val="en-US"/>
+            </w:rPr>
+            <m:t xml:space="preserve"> :</m:t>
+          </m:r>
+          <m:r>
+            <w:rPr>
+              <w:rFonts w:ascii="Cambria Math" w:hAnsi="Cambria Math" w:cs="Arial"/>
+              <w:color w:val="000000"/>
+              <w:sz w:val="27"/>
+              <w:szCs w:val="27"/>
+              <w:lang w:val="en-US"/>
+            </w:rPr>
+            <m:t>x++y.arrival_time  ,</m:t>
+          </m:r>
+          <m:r>
+            <w:rPr>
+              <w:rFonts w:ascii="Cambria Math" w:hAnsi="Cambria Math" w:cs="Arial"/>
+              <w:color w:val="000000"/>
+              <w:sz w:val="27"/>
+              <w:szCs w:val="27"/>
+              <w:lang w:val="en-US"/>
+            </w:rPr>
+            <m:t>x++y.</m:t>
+          </m:r>
+          <m:r>
+            <w:rPr>
+              <w:rFonts w:ascii="Cambria Math" w:hAnsi="Cambria Math" w:cs="Arial"/>
+              <w:color w:val="000000"/>
+              <w:sz w:val="27"/>
+              <w:szCs w:val="27"/>
+              <w:lang w:val="en-US"/>
+            </w:rPr>
+            <m:t>first_name  ,   x++y.last_name</m:t>
+          </m:r>
+          <m:r>
+            <w:rPr>
+              <w:rFonts w:ascii="Cambria Math" w:hAnsi="Cambria Math" w:cs="Arial"/>
+              <w:color w:val="000000"/>
+              <w:sz w:val="27"/>
+              <w:szCs w:val="27"/>
+              <w:lang w:val="en-US"/>
+            </w:rPr>
+            <m:t>}</m:t>
+          </m:r>
+        </m:oMath>
+      </m:oMathPara>
+    </w:p>
+    <w:p>
+      <w:pPr>
+        <w:rPr>
+          <w:rFonts w:ascii="Arial" w:hAnsi="Arial" w:cs="Arial"/>
+          <w:color w:val="000000"/>
+          <w:sz w:val="27"/>
+          <w:szCs w:val="27"/>
+        </w:rPr>
+      </w:pPr>
+      <w:r>
+        <w:rPr>
+          <w:rFonts w:ascii="Arial" w:hAnsi="Arial" w:cs="Arial"/>
+          <w:color w:val="000000"/>
+          <w:sz w:val="27"/>
+          <w:szCs w:val="27"/>
+        </w:rPr>
+        <w:t>Álgebra relacional</w:t>
+      </w:r>
+      <w:r>
+        <w:rPr>
+          <w:rFonts w:ascii="Arial" w:hAnsi="Arial" w:cs="Arial"/>
+          <w:color w:val="000000"/>
+          <w:sz w:val="27"/>
+          <w:szCs w:val="27"/>
+        </w:rPr>
+        <w:tab/>
+      </w:r>
+    </w:p>
+    <w:p>
+      <w:pPr>
+        <w:rPr>
+          <w:rFonts w:ascii="Arial" w:hAnsi="Arial" w:cs="Arial"/>
+          <w:color w:val="000000"/>
+          <w:sz w:val="27"/>
+          <w:szCs w:val="27"/>
+          <w:lang w:val="en-US"/>
+        </w:rPr>
+      </w:pPr>
+      <w:r>
+        <w:rPr>
+          <w:rFonts w:ascii="Arial" w:hAnsi="Arial" w:cs="Arial"/>
+          <w:color w:val="000000"/>
+          <w:sz w:val="27"/>
+          <w:szCs w:val="27"/>
+        </w:rPr>
+        <w:t>π</w:t>
+      </w:r>
+      <w:r>
+        <w:rPr>
+          <w:rFonts w:ascii="Arial" w:hAnsi="Arial" w:cs="Arial"/>
+          <w:color w:val="000000"/>
+          <w:sz w:val="27"/>
+          <w:szCs w:val="27"/>
+          <w:lang w:val="en-US"/>
+        </w:rPr>
+        <w:t xml:space="preserve"> </w:t>
+      </w:r>
+      <w:proofErr w:type="spellStart"/>
+      <w:r>
+        <w:rPr>
+          <w:rFonts w:ascii="Arial" w:hAnsi="Arial" w:cs="Arial"/>
+          <w:color w:val="000000"/>
+          <w:sz w:val="27"/>
+          <w:szCs w:val="27"/>
+          <w:lang w:val="en-US"/>
+        </w:rPr>
+        <w:t>arrival_</w:t>
+      </w:r>
+      <w:proofErr w:type="gramStart"/>
+      <w:r>
+        <w:rPr>
+          <w:rFonts w:ascii="Arial" w:hAnsi="Arial" w:cs="Arial"/>
+          <w:color w:val="000000"/>
+          <w:sz w:val="27"/>
+          <w:szCs w:val="27"/>
+          <w:lang w:val="en-US"/>
+        </w:rPr>
+        <w:t>time,first</w:t>
+      </w:r>
+      <w:proofErr w:type="gramEnd"/>
+      <w:r>
+        <w:rPr>
+          <w:rFonts w:ascii="Arial" w:hAnsi="Arial" w:cs="Arial"/>
+          <w:color w:val="000000"/>
+          <w:sz w:val="27"/>
+          <w:szCs w:val="27"/>
+          <w:lang w:val="en-US"/>
+        </w:rPr>
+        <w:t>_name,</w:t>
+      </w:r>
+      <w:r>
+        <w:rPr>
+          <w:rFonts w:ascii="Arial" w:hAnsi="Arial" w:cs="Arial"/>
+          <w:color w:val="000000"/>
+          <w:sz w:val="27"/>
+          <w:szCs w:val="27"/>
+          <w:lang w:val="en-US"/>
+        </w:rPr>
+        <w:t>last_name</w:t>
+      </w:r>
+      <w:proofErr w:type="spellEnd"/>
+      <w:r>
+        <w:rPr>
+          <w:rFonts w:ascii="Arial" w:hAnsi="Arial" w:cs="Arial"/>
+          <w:color w:val="000000"/>
+          <w:sz w:val="27"/>
+          <w:szCs w:val="27"/>
+          <w:lang w:val="en-US"/>
+        </w:rPr>
+        <w:t xml:space="preserve">( σ </w:t>
+      </w:r>
+      <w:proofErr w:type="spellStart"/>
+      <w:r>
+        <w:rPr>
+          <w:rFonts w:ascii="Arial" w:hAnsi="Arial" w:cs="Arial"/>
+          <w:color w:val="000000"/>
+          <w:sz w:val="27"/>
+          <w:szCs w:val="27"/>
+          <w:lang w:val="en-US"/>
+        </w:rPr>
+        <w:t>guest_id</w:t>
+      </w:r>
+      <w:proofErr w:type="spellEnd"/>
+      <w:r>
+        <w:rPr>
+          <w:rFonts w:ascii="Arial" w:hAnsi="Arial" w:cs="Arial"/>
+          <w:color w:val="000000"/>
+          <w:sz w:val="27"/>
+          <w:szCs w:val="27"/>
+          <w:lang w:val="en-US"/>
+        </w:rPr>
+        <w:t xml:space="preserve"> = id ,</w:t>
+      </w:r>
+      <w:proofErr w:type="spellStart"/>
+      <w:r>
+        <w:rPr>
+          <w:rFonts w:ascii="Arial" w:hAnsi="Arial" w:cs="Arial"/>
+          <w:color w:val="000000"/>
+          <w:sz w:val="27"/>
+          <w:szCs w:val="27"/>
+          <w:lang w:val="en-US"/>
+        </w:rPr>
+        <w:t>booking_date</w:t>
+      </w:r>
+      <w:proofErr w:type="spellEnd"/>
+      <w:r>
+        <w:rPr>
+          <w:rFonts w:ascii="Arial" w:hAnsi="Arial" w:cs="Arial"/>
+          <w:color w:val="000000"/>
+          <w:sz w:val="27"/>
+          <w:szCs w:val="27"/>
+          <w:lang w:val="en-US"/>
+        </w:rPr>
+        <w:t xml:space="preserve"> = ‘2016-11-05’ (booking x guest))</w:t>
+      </w:r>
+    </w:p>
+    <w:p>
+      <w:pPr>
+        <w:rPr>
+          <w:rFonts w:ascii="Arial" w:hAnsi="Arial" w:cs="Arial"/>
+          <w:color w:val="000000"/>
+          <w:sz w:val="27"/>
+          <w:szCs w:val="27"/>
+        </w:rPr>
+      </w:pPr>
+      <w:r>
+        <w:rPr>
+          <w:rFonts w:ascii="Arial" w:hAnsi="Arial" w:cs="Arial"/>
           <w:noProof/>
           <w:color w:val="000000"/>
           <w:sz w:val="27"/>
@@ -1258,6 +1738,1134 @@
           <w:color w:val="000000"/>
           <w:sz w:val="27"/>
           <w:szCs w:val="27"/>
+          <w:lang w:val="en-US"/>
+        </w:rPr>
+      </w:pPr>
+    </w:p>
+    <w:p>
+      <w:pPr>
+        <w:rPr>
+          <w:rFonts w:ascii="Arial" w:hAnsi="Arial" w:cs="Arial"/>
+          <w:color w:val="000000"/>
+          <w:sz w:val="27"/>
+          <w:szCs w:val="27"/>
+          <w:lang w:val="en-US"/>
+        </w:rPr>
+      </w:pPr>
+      <w:proofErr w:type="spellStart"/>
+      <w:r>
+        <w:rPr>
+          <w:rFonts w:ascii="Arial" w:hAnsi="Arial" w:cs="Arial"/>
+          <w:color w:val="000000"/>
+          <w:sz w:val="27"/>
+          <w:szCs w:val="27"/>
+          <w:lang w:val="en-US"/>
+        </w:rPr>
+        <w:t>Calc</w:t>
+      </w:r>
+      <w:r>
+        <w:rPr>
+          <w:rFonts w:ascii="Arial" w:hAnsi="Arial" w:cs="Arial"/>
+          <w:color w:val="000000"/>
+          <w:sz w:val="27"/>
+          <w:szCs w:val="27"/>
+          <w:lang w:val="en-US"/>
+        </w:rPr>
+        <w:t>ulo</w:t>
+      </w:r>
+      <w:proofErr w:type="spellEnd"/>
+      <w:r>
+        <w:rPr>
+          <w:rFonts w:ascii="Arial" w:hAnsi="Arial" w:cs="Arial"/>
+          <w:color w:val="000000"/>
+          <w:sz w:val="27"/>
+          <w:szCs w:val="27"/>
+          <w:lang w:val="en-US"/>
+        </w:rPr>
+        <w:t xml:space="preserve"> </w:t>
+      </w:r>
+      <w:proofErr w:type="spellStart"/>
+      <w:r>
+        <w:rPr>
+          <w:rFonts w:ascii="Arial" w:hAnsi="Arial" w:cs="Arial"/>
+          <w:color w:val="000000"/>
+          <w:sz w:val="27"/>
+          <w:szCs w:val="27"/>
+          <w:lang w:val="en-US"/>
+        </w:rPr>
+        <w:t>relacional</w:t>
+      </w:r>
+      <w:proofErr w:type="spellEnd"/>
+    </w:p>
+    <w:p>
+      <w:pPr>
+        <w:rPr>
+          <w:rFonts w:ascii="Arial" w:hAnsi="Arial" w:cs="Arial"/>
+          <w:color w:val="000000"/>
+          <w:sz w:val="27"/>
+          <w:szCs w:val="27"/>
+          <w:lang w:val="en-US"/>
+        </w:rPr>
+      </w:pPr>
+      <w:r>
+        <w:rPr>
+          <w:rFonts w:ascii="Arial" w:hAnsi="Arial" w:cs="Arial"/>
+          <w:color w:val="000000"/>
+          <w:sz w:val="27"/>
+          <w:szCs w:val="27"/>
+          <w:lang w:val="en-US"/>
+        </w:rPr>
+        <w:t>{</w:t>
+      </w:r>
+      <w:proofErr w:type="spellStart"/>
+      <w:proofErr w:type="gramStart"/>
+      <w:r>
+        <w:rPr>
+          <w:rFonts w:ascii="Arial" w:hAnsi="Arial" w:cs="Arial"/>
+          <w:color w:val="000000"/>
+          <w:sz w:val="27"/>
+          <w:szCs w:val="27"/>
+          <w:lang w:val="en-US"/>
+        </w:rPr>
+        <w:t>x:booking</w:t>
+      </w:r>
+      <w:proofErr w:type="spellEnd"/>
+      <w:proofErr w:type="gramEnd"/>
+      <w:r>
+        <w:rPr>
+          <w:rFonts w:ascii="Arial" w:hAnsi="Arial" w:cs="Arial"/>
+          <w:color w:val="000000"/>
+          <w:sz w:val="27"/>
+          <w:szCs w:val="27"/>
+          <w:lang w:val="en-US"/>
+        </w:rPr>
+        <w:t xml:space="preserve"> ,</w:t>
+      </w:r>
+      <w:proofErr w:type="spellStart"/>
+      <w:r>
+        <w:rPr>
+          <w:rFonts w:ascii="Arial" w:hAnsi="Arial" w:cs="Arial"/>
+          <w:color w:val="000000"/>
+          <w:sz w:val="27"/>
+          <w:szCs w:val="27"/>
+          <w:lang w:val="en-US"/>
+        </w:rPr>
+        <w:t>y:rate</w:t>
+      </w:r>
+      <w:proofErr w:type="spellEnd"/>
+      <w:r>
+        <w:rPr>
+          <w:rFonts w:ascii="Arial" w:hAnsi="Arial" w:cs="Arial"/>
+          <w:color w:val="000000"/>
+          <w:sz w:val="27"/>
+          <w:szCs w:val="27"/>
+          <w:lang w:val="en-US"/>
+        </w:rPr>
+        <w:t xml:space="preserve"> </w:t>
+      </w:r>
+      <w:r>
+        <w:rPr>
+          <w:rFonts w:ascii="Arial" w:hAnsi="Arial" w:cs="Arial"/>
+          <w:color w:val="000000"/>
+          <w:sz w:val="27"/>
+          <w:szCs w:val="27"/>
+          <w:lang w:val="en-US"/>
+        </w:rPr>
+        <w:t xml:space="preserve"> </w:t>
+      </w:r>
+      <w:r>
+        <w:rPr>
+          <w:rFonts w:ascii="Arial" w:hAnsi="Arial" w:cs="Arial"/>
+          <w:color w:val="000000"/>
+          <w:sz w:val="27"/>
+          <w:szCs w:val="27"/>
+          <w:lang w:val="en-US"/>
+        </w:rPr>
+        <w:t>|</w:t>
+      </w:r>
+      <w:r>
+        <w:rPr>
+          <w:rFonts w:ascii="Arial" w:hAnsi="Arial" w:cs="Arial"/>
+          <w:color w:val="000000"/>
+          <w:sz w:val="27"/>
+          <w:szCs w:val="27"/>
+          <w:lang w:val="en-US"/>
+        </w:rPr>
+        <w:t xml:space="preserve"> </w:t>
+      </w:r>
+      <w:proofErr w:type="spellStart"/>
+      <w:r>
+        <w:rPr>
+          <w:rFonts w:ascii="Arial" w:hAnsi="Arial" w:cs="Arial"/>
+          <w:color w:val="000000"/>
+          <w:sz w:val="27"/>
+          <w:szCs w:val="27"/>
+          <w:lang w:val="en-US"/>
+        </w:rPr>
+        <w:t>x.room_type_requested</w:t>
+      </w:r>
+      <w:proofErr w:type="spellEnd"/>
+      <w:r>
+        <w:rPr>
+          <w:rFonts w:ascii="Arial" w:hAnsi="Arial" w:cs="Arial"/>
+          <w:color w:val="000000"/>
+          <w:sz w:val="27"/>
+          <w:szCs w:val="27"/>
+          <w:lang w:val="en-US"/>
+        </w:rPr>
+        <w:t xml:space="preserve">= </w:t>
+      </w:r>
+      <w:proofErr w:type="spellStart"/>
+      <w:r>
+        <w:rPr>
+          <w:rFonts w:ascii="Arial" w:hAnsi="Arial" w:cs="Arial"/>
+          <w:color w:val="000000"/>
+          <w:sz w:val="27"/>
+          <w:szCs w:val="27"/>
+          <w:lang w:val="en-US"/>
+        </w:rPr>
+        <w:t>y.room_type,</w:t>
+      </w:r>
+      <w:proofErr w:type="spellEnd"/>
+    </w:p>
+    <w:p>
+      <w:pPr>
+        <w:rPr>
+          <w:rFonts w:ascii="Arial" w:hAnsi="Arial" w:cs="Arial"/>
+          <w:color w:val="000000"/>
+          <w:sz w:val="27"/>
+          <w:szCs w:val="27"/>
+          <w:lang w:val="en-US"/>
+        </w:rPr>
+      </w:pPr>
+      <w:proofErr w:type="spellStart"/>
+      <w:r>
+        <w:rPr>
+          <w:rFonts w:ascii="Arial" w:hAnsi="Arial" w:cs="Arial"/>
+          <w:color w:val="000000"/>
+          <w:sz w:val="27"/>
+          <w:szCs w:val="27"/>
+          <w:lang w:val="en-US"/>
+        </w:rPr>
+        <w:t>x.occupants</w:t>
+      </w:r>
+      <w:proofErr w:type="spellEnd"/>
+      <w:r>
+        <w:rPr>
+          <w:rFonts w:ascii="Arial" w:hAnsi="Arial" w:cs="Arial"/>
+          <w:color w:val="000000"/>
+          <w:sz w:val="27"/>
+          <w:szCs w:val="27"/>
+          <w:lang w:val="en-US"/>
+        </w:rPr>
+        <w:t>=</w:t>
+      </w:r>
+      <w:proofErr w:type="spellStart"/>
+      <w:proofErr w:type="gramStart"/>
+      <w:r>
+        <w:rPr>
+          <w:rFonts w:ascii="Arial" w:hAnsi="Arial" w:cs="Arial"/>
+          <w:color w:val="000000"/>
+          <w:sz w:val="27"/>
+          <w:szCs w:val="27"/>
+          <w:lang w:val="en-US"/>
+        </w:rPr>
+        <w:t>y.occupancy</w:t>
+      </w:r>
+      <w:proofErr w:type="spellEnd"/>
+      <w:proofErr w:type="gramEnd"/>
+      <w:r>
+        <w:rPr>
+          <w:rFonts w:ascii="Arial" w:hAnsi="Arial" w:cs="Arial"/>
+          <w:color w:val="000000"/>
+          <w:sz w:val="27"/>
+          <w:szCs w:val="27"/>
+          <w:lang w:val="en-US"/>
+        </w:rPr>
+        <w:t xml:space="preserve"> , </w:t>
+      </w:r>
+      <w:bookmarkStart w:id="0" w:name="_Hlk469810"/>
+      <w:proofErr w:type="spellStart"/>
+      <w:r>
+        <w:rPr>
+          <w:rFonts w:ascii="Arial" w:hAnsi="Arial" w:cs="Arial"/>
+          <w:color w:val="000000"/>
+          <w:sz w:val="27"/>
+          <w:szCs w:val="27"/>
+          <w:lang w:val="en-US"/>
+        </w:rPr>
+        <w:t>x.booking_id</w:t>
+      </w:r>
+      <w:proofErr w:type="spellEnd"/>
+      <w:r>
+        <w:rPr>
+          <w:rFonts w:ascii="Arial" w:hAnsi="Arial" w:cs="Arial"/>
+          <w:color w:val="000000"/>
+          <w:sz w:val="27"/>
+          <w:szCs w:val="27"/>
+          <w:lang w:val="en-US"/>
+        </w:rPr>
+        <w:t xml:space="preserve"> = 5152</w:t>
+      </w:r>
+      <w:bookmarkEnd w:id="0"/>
+      <w:r>
+        <w:rPr>
+          <w:rFonts w:ascii="Arial" w:hAnsi="Arial" w:cs="Arial"/>
+          <w:color w:val="000000"/>
+          <w:sz w:val="27"/>
+          <w:szCs w:val="27"/>
+          <w:lang w:val="en-US"/>
+        </w:rPr>
+        <w:br/>
+        <w:t>,</w:t>
+      </w:r>
+      <w:r>
+        <w:rPr>
+          <w:rFonts w:ascii="Arial" w:hAnsi="Arial" w:cs="Arial"/>
+          <w:color w:val="000000"/>
+          <w:sz w:val="27"/>
+          <w:szCs w:val="27"/>
+          <w:lang w:val="en-US"/>
+        </w:rPr>
+        <w:t xml:space="preserve"> </w:t>
+      </w:r>
+      <w:proofErr w:type="spellStart"/>
+      <w:r>
+        <w:rPr>
+          <w:rFonts w:ascii="Arial" w:hAnsi="Arial" w:cs="Arial"/>
+          <w:color w:val="000000"/>
+          <w:sz w:val="27"/>
+          <w:szCs w:val="27"/>
+          <w:lang w:val="en-US"/>
+        </w:rPr>
+        <w:t>x.booking_id</w:t>
+      </w:r>
+      <w:proofErr w:type="spellEnd"/>
+      <w:r>
+        <w:rPr>
+          <w:rFonts w:ascii="Arial" w:hAnsi="Arial" w:cs="Arial"/>
+          <w:color w:val="000000"/>
+          <w:sz w:val="27"/>
+          <w:szCs w:val="27"/>
+          <w:lang w:val="en-US"/>
+        </w:rPr>
+        <w:t xml:space="preserve"> = 51</w:t>
+      </w:r>
+      <w:r>
+        <w:rPr>
+          <w:rFonts w:ascii="Arial" w:hAnsi="Arial" w:cs="Arial"/>
+          <w:color w:val="000000"/>
+          <w:sz w:val="27"/>
+          <w:szCs w:val="27"/>
+          <w:lang w:val="en-US"/>
+        </w:rPr>
+        <w:t>65,</w:t>
+      </w:r>
+      <w:r>
+        <w:rPr>
+          <w:rFonts w:ascii="Arial" w:hAnsi="Arial" w:cs="Arial"/>
+          <w:color w:val="000000"/>
+          <w:sz w:val="27"/>
+          <w:szCs w:val="27"/>
+          <w:lang w:val="en-US"/>
+        </w:rPr>
+        <w:t xml:space="preserve"> </w:t>
+      </w:r>
+      <w:proofErr w:type="spellStart"/>
+      <w:r>
+        <w:rPr>
+          <w:rFonts w:ascii="Arial" w:hAnsi="Arial" w:cs="Arial"/>
+          <w:color w:val="000000"/>
+          <w:sz w:val="27"/>
+          <w:szCs w:val="27"/>
+          <w:lang w:val="en-US"/>
+        </w:rPr>
+        <w:t>x.booking_id</w:t>
+      </w:r>
+      <w:proofErr w:type="spellEnd"/>
+      <w:r>
+        <w:rPr>
+          <w:rFonts w:ascii="Arial" w:hAnsi="Arial" w:cs="Arial"/>
+          <w:color w:val="000000"/>
+          <w:sz w:val="27"/>
+          <w:szCs w:val="27"/>
+          <w:lang w:val="en-US"/>
+        </w:rPr>
+        <w:t xml:space="preserve"> = 515</w:t>
+      </w:r>
+      <w:r>
+        <w:rPr>
+          <w:rFonts w:ascii="Arial" w:hAnsi="Arial" w:cs="Arial"/>
+          <w:color w:val="000000"/>
+          <w:sz w:val="27"/>
+          <w:szCs w:val="27"/>
+          <w:lang w:val="en-US"/>
+        </w:rPr>
+        <w:t>4,</w:t>
+      </w:r>
+      <w:r>
+        <w:rPr>
+          <w:rFonts w:ascii="Arial" w:hAnsi="Arial" w:cs="Arial"/>
+          <w:color w:val="000000"/>
+          <w:sz w:val="27"/>
+          <w:szCs w:val="27"/>
+          <w:lang w:val="en-US"/>
+        </w:rPr>
+        <w:t xml:space="preserve"> </w:t>
+      </w:r>
+      <w:proofErr w:type="spellStart"/>
+      <w:r>
+        <w:rPr>
+          <w:rFonts w:ascii="Arial" w:hAnsi="Arial" w:cs="Arial"/>
+          <w:color w:val="000000"/>
+          <w:sz w:val="27"/>
+          <w:szCs w:val="27"/>
+          <w:lang w:val="en-US"/>
+        </w:rPr>
+        <w:t>x.booking_id</w:t>
+      </w:r>
+      <w:proofErr w:type="spellEnd"/>
+      <w:r>
+        <w:rPr>
+          <w:rFonts w:ascii="Arial" w:hAnsi="Arial" w:cs="Arial"/>
+          <w:color w:val="000000"/>
+          <w:sz w:val="27"/>
+          <w:szCs w:val="27"/>
+          <w:lang w:val="en-US"/>
+        </w:rPr>
+        <w:t xml:space="preserve"> = 5</w:t>
+      </w:r>
+      <w:r>
+        <w:rPr>
+          <w:rFonts w:ascii="Arial" w:hAnsi="Arial" w:cs="Arial"/>
+          <w:color w:val="000000"/>
+          <w:sz w:val="27"/>
+          <w:szCs w:val="27"/>
+          <w:lang w:val="en-US"/>
+        </w:rPr>
+        <w:t>295</w:t>
+      </w:r>
+    </w:p>
+    <w:p>
+      <w:pPr>
+        <w:rPr>
+          <w:rFonts w:ascii="Arial" w:hAnsi="Arial" w:cs="Arial"/>
+          <w:color w:val="000000"/>
+          <w:sz w:val="27"/>
+          <w:szCs w:val="27"/>
+          <w:lang w:val="en-US"/>
+        </w:rPr>
+      </w:pPr>
+      <w:r>
+        <w:rPr>
+          <w:rFonts w:ascii="Arial" w:hAnsi="Arial" w:cs="Arial"/>
+          <w:color w:val="000000"/>
+          <w:sz w:val="27"/>
+          <w:szCs w:val="27"/>
+          <w:lang w:val="en-US"/>
+        </w:rPr>
+        <w:lastRenderedPageBreak/>
+        <w:t xml:space="preserve"> </w:t>
+      </w:r>
+      <w:r>
+        <w:rPr>
+          <w:rFonts w:ascii="Cambria Math" w:hAnsi="Cambria Math" w:cs="Cambria Math"/>
+          <w:color w:val="000000"/>
+          <w:sz w:val="27"/>
+          <w:szCs w:val="27"/>
+          <w:lang w:val="en-US"/>
+        </w:rPr>
+        <w:t>∶</w:t>
+      </w:r>
+      <w:r>
+        <w:rPr>
+          <w:rFonts w:ascii="Arial" w:hAnsi="Arial" w:cs="Arial"/>
+          <w:color w:val="000000"/>
+          <w:sz w:val="27"/>
+          <w:szCs w:val="27"/>
+          <w:lang w:val="en-US"/>
+        </w:rPr>
+        <w:t>x++</w:t>
+      </w:r>
+      <w:proofErr w:type="spellStart"/>
+      <w:proofErr w:type="gramStart"/>
+      <w:r>
+        <w:rPr>
+          <w:rFonts w:ascii="Arial" w:hAnsi="Arial" w:cs="Arial"/>
+          <w:color w:val="000000"/>
+          <w:sz w:val="27"/>
+          <w:szCs w:val="27"/>
+          <w:lang w:val="en-US"/>
+        </w:rPr>
+        <w:t>y.</w:t>
+      </w:r>
+      <w:r>
+        <w:rPr>
+          <w:rFonts w:ascii="Arial" w:hAnsi="Arial" w:cs="Arial"/>
+          <w:color w:val="000000"/>
+          <w:sz w:val="27"/>
+          <w:szCs w:val="27"/>
+          <w:lang w:val="en-US"/>
+        </w:rPr>
+        <w:t>booking</w:t>
+      </w:r>
+      <w:proofErr w:type="gramEnd"/>
+      <w:r>
+        <w:rPr>
+          <w:rFonts w:ascii="Arial" w:hAnsi="Arial" w:cs="Arial"/>
+          <w:color w:val="000000"/>
+          <w:sz w:val="27"/>
+          <w:szCs w:val="27"/>
+          <w:lang w:val="en-US"/>
+        </w:rPr>
+        <w:t>_id</w:t>
+      </w:r>
+      <w:proofErr w:type="spellEnd"/>
+      <w:r>
+        <w:rPr>
+          <w:rFonts w:ascii="Arial" w:hAnsi="Arial" w:cs="Arial"/>
+          <w:color w:val="000000"/>
+          <w:sz w:val="27"/>
+          <w:szCs w:val="27"/>
+          <w:lang w:val="en-US"/>
+        </w:rPr>
+        <w:t xml:space="preserve">  ,x++</w:t>
+      </w:r>
+      <w:proofErr w:type="spellStart"/>
+      <w:r>
+        <w:rPr>
+          <w:rFonts w:ascii="Arial" w:hAnsi="Arial" w:cs="Arial"/>
+          <w:color w:val="000000"/>
+          <w:sz w:val="27"/>
+          <w:szCs w:val="27"/>
+          <w:lang w:val="en-US"/>
+        </w:rPr>
+        <w:t>y.</w:t>
+      </w:r>
+      <w:r>
+        <w:rPr>
+          <w:rFonts w:ascii="Arial" w:hAnsi="Arial" w:cs="Arial"/>
+          <w:color w:val="000000"/>
+          <w:sz w:val="27"/>
+          <w:szCs w:val="27"/>
+          <w:lang w:val="en-US"/>
+        </w:rPr>
+        <w:t>room_type_requested</w:t>
+      </w:r>
+      <w:proofErr w:type="spellEnd"/>
+      <w:r>
+        <w:rPr>
+          <w:rFonts w:ascii="Arial" w:hAnsi="Arial" w:cs="Arial"/>
+          <w:color w:val="000000"/>
+          <w:sz w:val="27"/>
+          <w:szCs w:val="27"/>
+          <w:lang w:val="en-US"/>
+        </w:rPr>
+        <w:t xml:space="preserve"> ,   x++</w:t>
+      </w:r>
+      <w:proofErr w:type="spellStart"/>
+      <w:r>
+        <w:rPr>
+          <w:rFonts w:ascii="Arial" w:hAnsi="Arial" w:cs="Arial"/>
+          <w:color w:val="000000"/>
+          <w:sz w:val="27"/>
+          <w:szCs w:val="27"/>
+          <w:lang w:val="en-US"/>
+        </w:rPr>
+        <w:t>y.</w:t>
+      </w:r>
+      <w:r>
+        <w:rPr>
+          <w:rFonts w:ascii="Arial" w:hAnsi="Arial" w:cs="Arial"/>
+          <w:color w:val="000000"/>
+          <w:sz w:val="27"/>
+          <w:szCs w:val="27"/>
+          <w:lang w:val="en-US"/>
+        </w:rPr>
+        <w:t>occupants</w:t>
+      </w:r>
+      <w:proofErr w:type="spellEnd"/>
+      <w:r>
+        <w:rPr>
+          <w:rFonts w:ascii="Arial" w:hAnsi="Arial" w:cs="Arial"/>
+          <w:color w:val="000000"/>
+          <w:sz w:val="27"/>
+          <w:szCs w:val="27"/>
+          <w:lang w:val="en-US"/>
+        </w:rPr>
+        <w:t>,</w:t>
+      </w:r>
+      <w:r>
+        <w:rPr>
+          <w:rFonts w:ascii="Arial" w:hAnsi="Arial" w:cs="Arial"/>
+          <w:color w:val="000000"/>
+          <w:sz w:val="27"/>
+          <w:szCs w:val="27"/>
+          <w:lang w:val="en-US"/>
+        </w:rPr>
+        <w:t xml:space="preserve"> </w:t>
+      </w:r>
+      <w:r>
+        <w:rPr>
+          <w:rFonts w:ascii="Arial" w:hAnsi="Arial" w:cs="Arial"/>
+          <w:color w:val="000000"/>
+          <w:sz w:val="27"/>
+          <w:szCs w:val="27"/>
+          <w:lang w:val="en-US"/>
+        </w:rPr>
+        <w:t>x++</w:t>
+      </w:r>
+      <w:proofErr w:type="spellStart"/>
+      <w:r>
+        <w:rPr>
+          <w:rFonts w:ascii="Arial" w:hAnsi="Arial" w:cs="Arial"/>
+          <w:color w:val="000000"/>
+          <w:sz w:val="27"/>
+          <w:szCs w:val="27"/>
+          <w:lang w:val="en-US"/>
+        </w:rPr>
+        <w:t>y.</w:t>
+      </w:r>
+      <w:r>
+        <w:rPr>
+          <w:rFonts w:ascii="Arial" w:hAnsi="Arial" w:cs="Arial"/>
+          <w:color w:val="000000"/>
+          <w:sz w:val="27"/>
+          <w:szCs w:val="27"/>
+          <w:lang w:val="en-US"/>
+        </w:rPr>
+        <w:t>amount</w:t>
+      </w:r>
+      <w:r>
+        <w:rPr>
+          <w:rFonts w:ascii="Arial" w:hAnsi="Arial" w:cs="Arial"/>
+          <w:color w:val="000000"/>
+          <w:sz w:val="27"/>
+          <w:szCs w:val="27"/>
+          <w:lang w:val="en-US"/>
+        </w:rPr>
+        <w:t xml:space="preserve"> </w:t>
+      </w:r>
+      <w:r>
+        <w:rPr>
+          <w:rFonts w:ascii="Arial" w:hAnsi="Arial" w:cs="Arial"/>
+          <w:color w:val="000000"/>
+          <w:sz w:val="27"/>
+          <w:szCs w:val="27"/>
+          <w:lang w:val="en-US"/>
+        </w:rPr>
+        <w:t>}</w:t>
+      </w:r>
+      <w:proofErr w:type="spellEnd"/>
+    </w:p>
+    <w:p>
+      <w:pPr>
+        <w:rPr>
+          <w:rFonts w:ascii="Arial" w:hAnsi="Arial" w:cs="Arial"/>
+          <w:color w:val="000000"/>
+          <w:sz w:val="27"/>
+          <w:szCs w:val="27"/>
+          <w:lang w:val="en-US"/>
+        </w:rPr>
+      </w:pPr>
+      <w:proofErr w:type="spellStart"/>
+      <w:r>
+        <w:rPr>
+          <w:rFonts w:ascii="Arial" w:hAnsi="Arial" w:cs="Arial"/>
+          <w:color w:val="000000"/>
+          <w:sz w:val="27"/>
+          <w:szCs w:val="27"/>
+          <w:lang w:val="en-US"/>
+        </w:rPr>
+        <w:t>Álgebra</w:t>
+      </w:r>
+      <w:proofErr w:type="spellEnd"/>
+      <w:r>
+        <w:rPr>
+          <w:rFonts w:ascii="Arial" w:hAnsi="Arial" w:cs="Arial"/>
+          <w:color w:val="000000"/>
+          <w:sz w:val="27"/>
+          <w:szCs w:val="27"/>
+          <w:lang w:val="en-US"/>
+        </w:rPr>
+        <w:t xml:space="preserve"> </w:t>
+      </w:r>
+      <w:proofErr w:type="spellStart"/>
+      <w:r>
+        <w:rPr>
+          <w:rFonts w:ascii="Arial" w:hAnsi="Arial" w:cs="Arial"/>
+          <w:color w:val="000000"/>
+          <w:sz w:val="27"/>
+          <w:szCs w:val="27"/>
+          <w:lang w:val="en-US"/>
+        </w:rPr>
+        <w:t>relacional</w:t>
+      </w:r>
+      <w:proofErr w:type="spellEnd"/>
+    </w:p>
+    <w:p>
+      <w:pPr>
+        <w:rPr>
+          <w:rFonts w:ascii="Arial" w:hAnsi="Arial" w:cs="Arial"/>
+          <w:color w:val="000000"/>
+          <w:sz w:val="27"/>
+          <w:szCs w:val="27"/>
+          <w:lang w:val="en-US"/>
+        </w:rPr>
+      </w:pPr>
+      <w:r>
+        <w:rPr>
+          <w:rFonts w:ascii="Arial" w:hAnsi="Arial" w:cs="Arial"/>
+          <w:color w:val="000000"/>
+          <w:sz w:val="27"/>
+          <w:szCs w:val="27"/>
+        </w:rPr>
+        <w:t>π</w:t>
+      </w:r>
+      <w:r>
+        <w:rPr>
+          <w:rFonts w:ascii="Arial" w:hAnsi="Arial" w:cs="Arial"/>
+          <w:color w:val="000000"/>
+          <w:sz w:val="27"/>
+          <w:szCs w:val="27"/>
+          <w:lang w:val="en-US"/>
+        </w:rPr>
+        <w:t xml:space="preserve"> </w:t>
+      </w:r>
+      <w:proofErr w:type="spellStart"/>
+      <w:r>
+        <w:rPr>
+          <w:rFonts w:ascii="Arial" w:hAnsi="Arial" w:cs="Arial"/>
+          <w:color w:val="000000"/>
+          <w:sz w:val="27"/>
+          <w:szCs w:val="27"/>
+          <w:lang w:val="en-US"/>
+        </w:rPr>
+        <w:t>booking_</w:t>
+      </w:r>
+      <w:proofErr w:type="gramStart"/>
+      <w:r>
+        <w:rPr>
+          <w:rFonts w:ascii="Arial" w:hAnsi="Arial" w:cs="Arial"/>
+          <w:color w:val="000000"/>
+          <w:sz w:val="27"/>
+          <w:szCs w:val="27"/>
+          <w:lang w:val="en-US"/>
+        </w:rPr>
+        <w:t>id</w:t>
+      </w:r>
+      <w:proofErr w:type="spellEnd"/>
+      <w:r>
+        <w:rPr>
+          <w:rFonts w:ascii="Arial" w:hAnsi="Arial" w:cs="Arial"/>
+          <w:color w:val="000000"/>
+          <w:sz w:val="27"/>
+          <w:szCs w:val="27"/>
+          <w:lang w:val="en-US"/>
+        </w:rPr>
+        <w:t xml:space="preserve"> </w:t>
+      </w:r>
+      <w:r>
+        <w:rPr>
+          <w:rFonts w:ascii="Arial" w:hAnsi="Arial" w:cs="Arial"/>
+          <w:color w:val="000000"/>
+          <w:sz w:val="27"/>
+          <w:szCs w:val="27"/>
+          <w:lang w:val="en-US"/>
+        </w:rPr>
+        <w:t>,</w:t>
+      </w:r>
+      <w:proofErr w:type="spellStart"/>
+      <w:r>
+        <w:rPr>
+          <w:rFonts w:ascii="Arial" w:hAnsi="Arial" w:cs="Arial"/>
+          <w:color w:val="000000"/>
+          <w:sz w:val="27"/>
+          <w:szCs w:val="27"/>
+          <w:lang w:val="en-US"/>
+        </w:rPr>
+        <w:t>room</w:t>
+      </w:r>
+      <w:proofErr w:type="gramEnd"/>
+      <w:r>
+        <w:rPr>
+          <w:rFonts w:ascii="Arial" w:hAnsi="Arial" w:cs="Arial"/>
+          <w:color w:val="000000"/>
+          <w:sz w:val="27"/>
+          <w:szCs w:val="27"/>
+          <w:lang w:val="en-US"/>
+        </w:rPr>
+        <w:t>_type_requested</w:t>
+      </w:r>
+      <w:proofErr w:type="spellEnd"/>
+      <w:r>
+        <w:rPr>
+          <w:rFonts w:ascii="Arial" w:hAnsi="Arial" w:cs="Arial"/>
+          <w:color w:val="000000"/>
+          <w:sz w:val="27"/>
+          <w:szCs w:val="27"/>
+          <w:lang w:val="en-US"/>
+        </w:rPr>
+        <w:t xml:space="preserve"> </w:t>
+      </w:r>
+      <w:r>
+        <w:rPr>
+          <w:rFonts w:ascii="Arial" w:hAnsi="Arial" w:cs="Arial"/>
+          <w:color w:val="000000"/>
+          <w:sz w:val="27"/>
+          <w:szCs w:val="27"/>
+          <w:lang w:val="en-US"/>
+        </w:rPr>
+        <w:t>,</w:t>
+      </w:r>
+      <w:proofErr w:type="spellStart"/>
+      <w:r>
+        <w:rPr>
+          <w:rFonts w:ascii="Arial" w:hAnsi="Arial" w:cs="Arial"/>
+          <w:color w:val="000000"/>
+          <w:sz w:val="27"/>
+          <w:szCs w:val="27"/>
+          <w:lang w:val="en-US"/>
+        </w:rPr>
+        <w:t>occupants,amount</w:t>
+      </w:r>
+      <w:proofErr w:type="spellEnd"/>
+      <w:r>
+        <w:rPr>
+          <w:rFonts w:ascii="Arial" w:hAnsi="Arial" w:cs="Arial"/>
+          <w:color w:val="000000"/>
+          <w:sz w:val="27"/>
+          <w:szCs w:val="27"/>
+          <w:lang w:val="en-US"/>
+        </w:rPr>
+        <w:t xml:space="preserve"> </w:t>
+      </w:r>
+      <w:r>
+        <w:rPr>
+          <w:rFonts w:ascii="Arial" w:hAnsi="Arial" w:cs="Arial"/>
+          <w:color w:val="000000"/>
+          <w:sz w:val="27"/>
+          <w:szCs w:val="27"/>
+          <w:lang w:val="en-US"/>
+        </w:rPr>
+        <w:t xml:space="preserve">( </w:t>
+      </w:r>
+    </w:p>
+    <w:p>
+      <w:pPr>
+        <w:rPr>
+          <w:rFonts w:ascii="Arial" w:hAnsi="Arial" w:cs="Arial"/>
+          <w:color w:val="000000"/>
+          <w:sz w:val="27"/>
+          <w:szCs w:val="27"/>
+          <w:lang w:val="en-US"/>
+        </w:rPr>
+      </w:pPr>
+      <w:r>
+        <w:rPr>
+          <w:rFonts w:ascii="Arial" w:hAnsi="Arial" w:cs="Arial"/>
+          <w:color w:val="000000"/>
+          <w:sz w:val="27"/>
+          <w:szCs w:val="27"/>
+          <w:lang w:val="en-US"/>
+        </w:rPr>
+        <w:t xml:space="preserve">σ </w:t>
+      </w:r>
+      <w:proofErr w:type="spellStart"/>
+      <w:r>
+        <w:rPr>
+          <w:rFonts w:ascii="Arial" w:hAnsi="Arial" w:cs="Arial"/>
+          <w:color w:val="000000"/>
+          <w:sz w:val="27"/>
+          <w:szCs w:val="27"/>
+          <w:lang w:val="en-US"/>
+        </w:rPr>
+        <w:t>room_type_requested</w:t>
+      </w:r>
+      <w:proofErr w:type="spellEnd"/>
+      <w:r>
+        <w:rPr>
+          <w:rFonts w:ascii="Arial" w:hAnsi="Arial" w:cs="Arial"/>
+          <w:color w:val="000000"/>
+          <w:sz w:val="27"/>
+          <w:szCs w:val="27"/>
+          <w:lang w:val="en-US"/>
+        </w:rPr>
+        <w:t xml:space="preserve"> = </w:t>
+      </w:r>
+      <w:proofErr w:type="spellStart"/>
+      <w:r>
+        <w:rPr>
+          <w:rFonts w:ascii="Arial" w:hAnsi="Arial" w:cs="Arial"/>
+          <w:color w:val="000000"/>
+          <w:sz w:val="27"/>
+          <w:szCs w:val="27"/>
+          <w:lang w:val="en-US"/>
+        </w:rPr>
+        <w:t>room_type</w:t>
+      </w:r>
+      <w:proofErr w:type="spellEnd"/>
+      <w:r>
+        <w:rPr>
+          <w:rFonts w:ascii="Arial" w:hAnsi="Arial" w:cs="Arial"/>
+          <w:color w:val="000000"/>
+          <w:sz w:val="27"/>
+          <w:szCs w:val="27"/>
+          <w:lang w:val="en-US"/>
+        </w:rPr>
+        <w:t xml:space="preserve">, occupants = occupancy, </w:t>
+      </w:r>
+    </w:p>
+    <w:p>
+      <w:pPr>
+        <w:rPr>
+          <w:rFonts w:ascii="Arial" w:hAnsi="Arial" w:cs="Arial"/>
+          <w:color w:val="000000"/>
+          <w:sz w:val="27"/>
+          <w:szCs w:val="27"/>
+          <w:lang w:val="en-US"/>
+        </w:rPr>
+      </w:pPr>
+      <w:proofErr w:type="spellStart"/>
+      <w:r>
+        <w:rPr>
+          <w:rFonts w:ascii="Arial" w:hAnsi="Arial" w:cs="Arial"/>
+          <w:color w:val="000000"/>
+          <w:sz w:val="27"/>
+          <w:szCs w:val="27"/>
+          <w:lang w:val="en-US"/>
+        </w:rPr>
+        <w:t>booking_id</w:t>
+      </w:r>
+      <w:proofErr w:type="spellEnd"/>
+      <w:r>
+        <w:rPr>
+          <w:rFonts w:ascii="Arial" w:hAnsi="Arial" w:cs="Arial"/>
+          <w:color w:val="000000"/>
+          <w:sz w:val="27"/>
+          <w:szCs w:val="27"/>
+          <w:lang w:val="en-US"/>
+        </w:rPr>
+        <w:t xml:space="preserve"> = 5152,</w:t>
+      </w:r>
+      <w:r>
+        <w:rPr>
+          <w:rFonts w:ascii="Arial" w:hAnsi="Arial" w:cs="Arial"/>
+          <w:color w:val="000000"/>
+          <w:sz w:val="27"/>
+          <w:szCs w:val="27"/>
+          <w:lang w:val="en-US"/>
+        </w:rPr>
+        <w:t xml:space="preserve"> </w:t>
+      </w:r>
+      <w:proofErr w:type="spellStart"/>
+      <w:r>
+        <w:rPr>
+          <w:rFonts w:ascii="Arial" w:hAnsi="Arial" w:cs="Arial"/>
+          <w:color w:val="000000"/>
+          <w:sz w:val="27"/>
+          <w:szCs w:val="27"/>
+          <w:lang w:val="en-US"/>
+        </w:rPr>
+        <w:t>booking_id</w:t>
+      </w:r>
+      <w:proofErr w:type="spellEnd"/>
+      <w:r>
+        <w:rPr>
+          <w:rFonts w:ascii="Arial" w:hAnsi="Arial" w:cs="Arial"/>
+          <w:color w:val="000000"/>
+          <w:sz w:val="27"/>
+          <w:szCs w:val="27"/>
+          <w:lang w:val="en-US"/>
+        </w:rPr>
+        <w:t xml:space="preserve"> = 51</w:t>
+      </w:r>
+      <w:r>
+        <w:rPr>
+          <w:rFonts w:ascii="Arial" w:hAnsi="Arial" w:cs="Arial"/>
+          <w:color w:val="000000"/>
+          <w:sz w:val="27"/>
+          <w:szCs w:val="27"/>
+          <w:lang w:val="en-US"/>
+        </w:rPr>
+        <w:t>65</w:t>
+      </w:r>
+      <w:r>
+        <w:rPr>
+          <w:rFonts w:ascii="Arial" w:hAnsi="Arial" w:cs="Arial"/>
+          <w:color w:val="000000"/>
+          <w:sz w:val="27"/>
+          <w:szCs w:val="27"/>
+          <w:lang w:val="en-US"/>
+        </w:rPr>
+        <w:t>,</w:t>
+      </w:r>
+      <w:r>
+        <w:rPr>
+          <w:rFonts w:ascii="Arial" w:hAnsi="Arial" w:cs="Arial"/>
+          <w:color w:val="000000"/>
+          <w:sz w:val="27"/>
+          <w:szCs w:val="27"/>
+          <w:lang w:val="en-US"/>
+        </w:rPr>
+        <w:t xml:space="preserve"> </w:t>
+      </w:r>
+      <w:proofErr w:type="spellStart"/>
+      <w:r>
+        <w:rPr>
+          <w:rFonts w:ascii="Arial" w:hAnsi="Arial" w:cs="Arial"/>
+          <w:color w:val="000000"/>
+          <w:sz w:val="27"/>
+          <w:szCs w:val="27"/>
+          <w:lang w:val="en-US"/>
+        </w:rPr>
+        <w:t>booking_id</w:t>
+      </w:r>
+      <w:proofErr w:type="spellEnd"/>
+      <w:r>
+        <w:rPr>
+          <w:rFonts w:ascii="Arial" w:hAnsi="Arial" w:cs="Arial"/>
+          <w:color w:val="000000"/>
+          <w:sz w:val="27"/>
+          <w:szCs w:val="27"/>
+          <w:lang w:val="en-US"/>
+        </w:rPr>
+        <w:t xml:space="preserve"> = 515</w:t>
+      </w:r>
+      <w:r>
+        <w:rPr>
+          <w:rFonts w:ascii="Arial" w:hAnsi="Arial" w:cs="Arial"/>
+          <w:color w:val="000000"/>
+          <w:sz w:val="27"/>
+          <w:szCs w:val="27"/>
+          <w:lang w:val="en-US"/>
+        </w:rPr>
+        <w:t>4</w:t>
+      </w:r>
+      <w:r>
+        <w:rPr>
+          <w:rFonts w:ascii="Arial" w:hAnsi="Arial" w:cs="Arial"/>
+          <w:color w:val="000000"/>
+          <w:sz w:val="27"/>
+          <w:szCs w:val="27"/>
+          <w:lang w:val="en-US"/>
+        </w:rPr>
+        <w:t>,</w:t>
+      </w:r>
+    </w:p>
+    <w:p>
+      <w:pPr>
+        <w:rPr>
+          <w:rFonts w:ascii="Arial" w:hAnsi="Arial" w:cs="Arial"/>
+          <w:color w:val="000000"/>
+          <w:sz w:val="27"/>
+          <w:szCs w:val="27"/>
+          <w:lang w:val="en-US"/>
+        </w:rPr>
+      </w:pPr>
+      <w:r>
+        <w:rPr>
+          <w:rFonts w:ascii="Arial" w:hAnsi="Arial" w:cs="Arial"/>
+          <w:color w:val="000000"/>
+          <w:sz w:val="27"/>
+          <w:szCs w:val="27"/>
+          <w:lang w:val="en-US"/>
+        </w:rPr>
+        <w:t xml:space="preserve"> </w:t>
+      </w:r>
+      <w:proofErr w:type="spellStart"/>
+      <w:r>
+        <w:rPr>
+          <w:rFonts w:ascii="Arial" w:hAnsi="Arial" w:cs="Arial"/>
+          <w:color w:val="000000"/>
+          <w:sz w:val="27"/>
+          <w:szCs w:val="27"/>
+          <w:lang w:val="en-US"/>
+        </w:rPr>
+        <w:t>booking_id</w:t>
+      </w:r>
+      <w:proofErr w:type="spellEnd"/>
+      <w:r>
+        <w:rPr>
+          <w:rFonts w:ascii="Arial" w:hAnsi="Arial" w:cs="Arial"/>
+          <w:color w:val="000000"/>
+          <w:sz w:val="27"/>
+          <w:szCs w:val="27"/>
+          <w:lang w:val="en-US"/>
+        </w:rPr>
+        <w:t xml:space="preserve"> = </w:t>
+      </w:r>
+      <w:proofErr w:type="gramStart"/>
+      <w:r>
+        <w:rPr>
+          <w:rFonts w:ascii="Arial" w:hAnsi="Arial" w:cs="Arial"/>
+          <w:color w:val="000000"/>
+          <w:sz w:val="27"/>
+          <w:szCs w:val="27"/>
+          <w:lang w:val="en-US"/>
+        </w:rPr>
+        <w:t>52</w:t>
+      </w:r>
+      <w:r>
+        <w:rPr>
+          <w:rFonts w:ascii="Arial" w:hAnsi="Arial" w:cs="Arial"/>
+          <w:color w:val="000000"/>
+          <w:sz w:val="27"/>
+          <w:szCs w:val="27"/>
+          <w:lang w:val="en-US"/>
+        </w:rPr>
+        <w:t>95</w:t>
+      </w:r>
+      <w:r>
+        <w:rPr>
+          <w:rFonts w:ascii="Arial" w:hAnsi="Arial" w:cs="Arial"/>
+          <w:color w:val="000000"/>
+          <w:sz w:val="27"/>
+          <w:szCs w:val="27"/>
+          <w:lang w:val="en-US"/>
+        </w:rPr>
+        <w:t>,(</w:t>
+      </w:r>
+      <w:proofErr w:type="gramEnd"/>
+      <w:r>
+        <w:rPr>
+          <w:rFonts w:ascii="Arial" w:hAnsi="Arial" w:cs="Arial"/>
+          <w:color w:val="000000"/>
+          <w:sz w:val="27"/>
+          <w:szCs w:val="27"/>
+          <w:lang w:val="en-US"/>
+        </w:rPr>
+        <w:t xml:space="preserve">booking x </w:t>
+      </w:r>
+      <w:r>
+        <w:rPr>
+          <w:rFonts w:ascii="Arial" w:hAnsi="Arial" w:cs="Arial"/>
+          <w:color w:val="000000"/>
+          <w:sz w:val="27"/>
+          <w:szCs w:val="27"/>
+          <w:lang w:val="en-US"/>
+        </w:rPr>
+        <w:t>rate</w:t>
+      </w:r>
+      <w:r>
+        <w:rPr>
+          <w:rFonts w:ascii="Arial" w:hAnsi="Arial" w:cs="Arial"/>
+          <w:color w:val="000000"/>
+          <w:sz w:val="27"/>
+          <w:szCs w:val="27"/>
+          <w:lang w:val="en-US"/>
+        </w:rPr>
+        <w:t>))</w:t>
+      </w:r>
+    </w:p>
+    <w:p>
+      <w:pPr>
+        <w:rPr>
+          <w:rFonts w:ascii="Arial" w:hAnsi="Arial" w:cs="Arial"/>
+          <w:color w:val="000000"/>
+          <w:sz w:val="27"/>
+          <w:szCs w:val="27"/>
+          <w:lang w:val="en-US"/>
         </w:rPr>
       </w:pPr>
     </w:p>
@@ -1380,31 +2988,7 @@
               <w:sz w:val="27"/>
               <w:szCs w:val="27"/>
             </w:rPr>
-            <m:t>'2</m:t>
-          </m:r>
-          <m:r>
-            <m:rPr>
-              <m:nor/>
-            </m:rPr>
-            <w:rPr>
-              <w:rFonts w:ascii="Cambria Math" w:hAnsi="Cambria Math" w:cs="Arial"/>
-              <w:color w:val="000000"/>
-              <w:sz w:val="27"/>
-              <w:szCs w:val="27"/>
-            </w:rPr>
-            <m:t>016-12-03</m:t>
-          </m:r>
-          <m:r>
-            <m:rPr>
-              <m:nor/>
-            </m:rPr>
-            <w:rPr>
-              <w:rFonts w:ascii="Cambria Math" w:hAnsi="Cambria Math" w:cs="Arial"/>
-              <w:color w:val="000000"/>
-              <w:sz w:val="27"/>
-              <w:szCs w:val="27"/>
-            </w:rPr>
-            <m:t>'</m:t>
+            <m:t>'2016-12-03'</m:t>
           </m:r>
           <m:r>
             <w:rPr>
@@ -1413,16 +2997,7 @@
               <w:sz w:val="27"/>
               <w:szCs w:val="27"/>
             </w:rPr>
-            <m:t>⋀</m:t>
-          </m:r>
-          <m:r>
-            <w:rPr>
-              <w:rFonts w:ascii="Cambria Math" w:hAnsi="Cambria Math" w:cs="Arial"/>
-              <w:color w:val="000000"/>
-              <w:sz w:val="27"/>
-              <w:szCs w:val="27"/>
-            </w:rPr>
-            <m:t xml:space="preserve"> x.room_no=101 :(first_name,last_name)}</m:t>
+            <m:t>⋀ x.room_no=101 :(first_name,last_name)}</m:t>
           </m:r>
         </m:oMath>
       </m:oMathPara>
@@ -1529,31 +3104,7 @@
                   <w:sz w:val="27"/>
                   <w:szCs w:val="27"/>
                 </w:rPr>
-                <m:t>'2</m:t>
-              </m:r>
-              <m:r>
-                <m:rPr>
-                  <m:nor/>
-                </m:rPr>
-                <w:rPr>
-                  <w:rFonts w:ascii="Cambria Math" w:hAnsi="Cambria Math" w:cs="Arial"/>
-                  <w:color w:val="000000"/>
-                  <w:sz w:val="27"/>
-                  <w:szCs w:val="27"/>
-                </w:rPr>
-                <m:t>016-12-03</m:t>
-              </m:r>
-              <m:r>
-                <m:rPr>
-                  <m:nor/>
-                </m:rPr>
-                <w:rPr>
-                  <w:rFonts w:ascii="Cambria Math" w:hAnsi="Cambria Math" w:cs="Arial"/>
-                  <w:color w:val="000000"/>
-                  <w:sz w:val="27"/>
-                  <w:szCs w:val="27"/>
-                </w:rPr>
-                <m:t>'</m:t>
+                <m:t>'2016-12-03'</m:t>
               </m:r>
               <m:r>
                 <w:rPr>
@@ -1583,27 +3134,7 @@
               <w:sz w:val="27"/>
               <w:szCs w:val="27"/>
             </w:rPr>
-            <m:t>,</m:t>
-          </m:r>
-          <m:r>
-            <w:rPr>
-              <w:rFonts w:ascii="Cambria Math" w:hAnsi="Cambria Math" w:cs="Arial"/>
-              <w:color w:val="000000"/>
-              <w:sz w:val="27"/>
-              <w:szCs w:val="27"/>
-            </w:rPr>
-            <m:t>guest</m:t>
-          </m:r>
-          <w:bookmarkStart w:id="0" w:name="_GoBack"/>
-          <w:bookmarkEnd w:id="0"/>
-          <m:r>
-            <w:rPr>
-              <w:rFonts w:ascii="Cambria Math" w:hAnsi="Cambria Math" w:cs="Arial"/>
-              <w:color w:val="000000"/>
-              <w:sz w:val="27"/>
-              <w:szCs w:val="27"/>
-            </w:rPr>
-            <m:t>)</m:t>
+            <m:t>,guest)</m:t>
           </m:r>
         </m:oMath>
       </m:oMathPara>
@@ -1638,7 +3169,6 @@
           <w:sz w:val="27"/>
           <w:szCs w:val="27"/>
         </w:rPr>
-        <w:lastRenderedPageBreak/>
         <w:drawing>
           <wp:inline distT="0" distB="0" distL="0" distR="0" wp14:anchorId="71B0E2C7" wp14:editId="29F8D5DF">
             <wp:extent cx="5943600" cy="2388235"/>
@@ -1689,25 +3219,502 @@
           <w:color w:val="000000"/>
           <w:sz w:val="27"/>
           <w:szCs w:val="27"/>
-        </w:rPr>
-      </w:pPr>
-      <w:r>
-        <w:rPr>
-          <w:rFonts w:ascii="Arial" w:hAnsi="Arial" w:cs="Arial"/>
-          <w:color w:val="000000"/>
-          <w:sz w:val="27"/>
-          <w:szCs w:val="27"/>
+          <w:lang w:val="en-US"/>
+        </w:rPr>
+      </w:pPr>
+      <w:proofErr w:type="spellStart"/>
+      <w:r>
+        <w:rPr>
+          <w:rFonts w:ascii="Arial" w:hAnsi="Arial" w:cs="Arial"/>
+          <w:color w:val="000000"/>
+          <w:sz w:val="27"/>
+          <w:szCs w:val="27"/>
+          <w:lang w:val="en-US"/>
+        </w:rPr>
+        <w:t>Calc</w:t>
+      </w:r>
+      <w:r>
+        <w:rPr>
+          <w:rFonts w:ascii="Arial" w:hAnsi="Arial" w:cs="Arial"/>
+          <w:color w:val="000000"/>
+          <w:sz w:val="27"/>
+          <w:szCs w:val="27"/>
+          <w:lang w:val="en-US"/>
+        </w:rPr>
+        <w:t>ulo</w:t>
+      </w:r>
+      <w:proofErr w:type="spellEnd"/>
+      <w:r>
+        <w:rPr>
+          <w:rFonts w:ascii="Arial" w:hAnsi="Arial" w:cs="Arial"/>
+          <w:color w:val="000000"/>
+          <w:sz w:val="27"/>
+          <w:szCs w:val="27"/>
+          <w:lang w:val="en-US"/>
         </w:rPr>
         <w:t xml:space="preserve"> </w:t>
       </w:r>
-      <w:r>
-        <w:rPr>
-          <w:rFonts w:ascii="Arial" w:hAnsi="Arial" w:cs="Arial"/>
-          <w:color w:val="000000"/>
-          <w:sz w:val="27"/>
-          <w:szCs w:val="27"/>
-        </w:rPr>
-        <w:t>2. Implementen las consultas Medium questions: 6..10 en cálculo y SQL</w:t>
+      <w:proofErr w:type="spellStart"/>
+      <w:r>
+        <w:rPr>
+          <w:rFonts w:ascii="Arial" w:hAnsi="Arial" w:cs="Arial"/>
+          <w:color w:val="000000"/>
+          <w:sz w:val="27"/>
+          <w:szCs w:val="27"/>
+          <w:lang w:val="en-US"/>
+        </w:rPr>
+        <w:t>relacional</w:t>
+      </w:r>
+      <w:proofErr w:type="spellEnd"/>
+    </w:p>
+    <w:p>
+      <w:pPr>
+        <w:rPr>
+          <w:rFonts w:ascii="Arial" w:hAnsi="Arial" w:cs="Arial"/>
+          <w:color w:val="000000"/>
+          <w:sz w:val="27"/>
+          <w:szCs w:val="27"/>
+          <w:lang w:val="en-US"/>
+        </w:rPr>
+      </w:pPr>
+      <w:r>
+        <w:rPr>
+          <w:rFonts w:ascii="Arial" w:hAnsi="Arial" w:cs="Arial"/>
+          <w:color w:val="000000"/>
+          <w:sz w:val="27"/>
+          <w:szCs w:val="27"/>
+          <w:lang w:val="en-US"/>
+        </w:rPr>
+        <w:lastRenderedPageBreak/>
+        <w:t>{</w:t>
+      </w:r>
+      <w:proofErr w:type="spellStart"/>
+      <w:proofErr w:type="gramStart"/>
+      <w:r>
+        <w:rPr>
+          <w:rFonts w:ascii="Arial" w:hAnsi="Arial" w:cs="Arial"/>
+          <w:color w:val="000000"/>
+          <w:sz w:val="27"/>
+          <w:szCs w:val="27"/>
+          <w:lang w:val="en-US"/>
+        </w:rPr>
+        <w:t>x:booking</w:t>
+      </w:r>
+      <w:proofErr w:type="spellEnd"/>
+      <w:proofErr w:type="gramEnd"/>
+      <w:r>
+        <w:rPr>
+          <w:rFonts w:ascii="Arial" w:hAnsi="Arial" w:cs="Arial"/>
+          <w:color w:val="000000"/>
+          <w:sz w:val="27"/>
+          <w:szCs w:val="27"/>
+          <w:lang w:val="en-US"/>
+        </w:rPr>
+        <w:t xml:space="preserve"> </w:t>
+      </w:r>
+      <w:r>
+        <w:rPr>
+          <w:rFonts w:ascii="Arial" w:hAnsi="Arial" w:cs="Arial"/>
+          <w:color w:val="000000"/>
+          <w:sz w:val="27"/>
+          <w:szCs w:val="27"/>
+          <w:lang w:val="en-US"/>
+        </w:rPr>
+        <w:t xml:space="preserve"> </w:t>
+      </w:r>
+      <w:r>
+        <w:rPr>
+          <w:rFonts w:ascii="Arial" w:hAnsi="Arial" w:cs="Arial"/>
+          <w:color w:val="000000"/>
+          <w:sz w:val="27"/>
+          <w:szCs w:val="27"/>
+          <w:lang w:val="en-US"/>
+        </w:rPr>
+        <w:t>|</w:t>
+      </w:r>
+      <w:r>
+        <w:rPr>
+          <w:rFonts w:ascii="Arial" w:hAnsi="Arial" w:cs="Arial"/>
+          <w:color w:val="000000"/>
+          <w:sz w:val="27"/>
+          <w:szCs w:val="27"/>
+          <w:lang w:val="en-US"/>
+        </w:rPr>
+        <w:t xml:space="preserve"> </w:t>
+      </w:r>
+      <w:proofErr w:type="spellStart"/>
+      <w:r>
+        <w:rPr>
+          <w:rFonts w:ascii="Arial" w:hAnsi="Arial" w:cs="Arial"/>
+          <w:color w:val="000000"/>
+          <w:sz w:val="27"/>
+          <w:szCs w:val="27"/>
+          <w:lang w:val="en-US"/>
+        </w:rPr>
+        <w:t>x.</w:t>
+      </w:r>
+      <w:r>
+        <w:rPr>
+          <w:rFonts w:ascii="Arial" w:hAnsi="Arial" w:cs="Arial"/>
+          <w:color w:val="000000"/>
+          <w:sz w:val="27"/>
+          <w:szCs w:val="27"/>
+          <w:lang w:val="en-US"/>
+        </w:rPr>
+        <w:t>guest_id</w:t>
+      </w:r>
+      <w:proofErr w:type="spellEnd"/>
+      <w:r>
+        <w:rPr>
+          <w:rFonts w:ascii="Arial" w:hAnsi="Arial" w:cs="Arial"/>
+          <w:color w:val="000000"/>
+          <w:sz w:val="27"/>
+          <w:szCs w:val="27"/>
+          <w:lang w:val="en-US"/>
+        </w:rPr>
+        <w:t xml:space="preserve"> &gt;= 1185 , </w:t>
+      </w:r>
+      <w:proofErr w:type="spellStart"/>
+      <w:r>
+        <w:rPr>
+          <w:rFonts w:ascii="Arial" w:hAnsi="Arial" w:cs="Arial"/>
+          <w:color w:val="000000"/>
+          <w:sz w:val="27"/>
+          <w:szCs w:val="27"/>
+          <w:lang w:val="en-US"/>
+        </w:rPr>
+        <w:t>x.guest_id</w:t>
+      </w:r>
+      <w:proofErr w:type="spellEnd"/>
+      <w:r>
+        <w:rPr>
+          <w:rFonts w:ascii="Arial" w:hAnsi="Arial" w:cs="Arial"/>
+          <w:color w:val="000000"/>
+          <w:sz w:val="27"/>
+          <w:szCs w:val="27"/>
+          <w:lang w:val="en-US"/>
+        </w:rPr>
+        <w:t xml:space="preserve"> &lt;=1270: x.guest_id,#</w:t>
+      </w:r>
+      <w:proofErr w:type="spellStart"/>
+      <w:r>
+        <w:rPr>
+          <w:rFonts w:ascii="Arial" w:hAnsi="Arial" w:cs="Arial"/>
+          <w:color w:val="000000"/>
+          <w:sz w:val="27"/>
+          <w:szCs w:val="27"/>
+          <w:lang w:val="en-US"/>
+        </w:rPr>
+        <w:t>x.nights</w:t>
+      </w:r>
+      <w:proofErr w:type="spellEnd"/>
+      <w:r>
+        <w:rPr>
+          <w:rFonts w:ascii="Arial" w:hAnsi="Arial" w:cs="Arial"/>
+          <w:color w:val="000000"/>
+          <w:sz w:val="27"/>
+          <w:szCs w:val="27"/>
+          <w:lang w:val="en-US"/>
+        </w:rPr>
+        <w:t>,</w:t>
+      </w:r>
+      <w:r>
+        <w:rPr>
+          <w:rFonts w:ascii="Arial" w:hAnsi="Arial" w:cs="Arial"/>
+          <w:color w:val="000000"/>
+          <w:sz w:val="27"/>
+          <w:szCs w:val="27"/>
+          <w:lang w:val="en-US"/>
+        </w:rPr>
+        <w:t xml:space="preserve"> }</w:t>
+      </w:r>
+    </w:p>
+    <w:p>
+      <w:pPr>
+        <w:rPr>
+          <w:rFonts w:ascii="Arial" w:hAnsi="Arial" w:cs="Arial"/>
+          <w:color w:val="000000"/>
+          <w:sz w:val="27"/>
+          <w:szCs w:val="27"/>
+          <w:lang w:val="en-US"/>
+        </w:rPr>
+      </w:pPr>
+      <w:proofErr w:type="spellStart"/>
+      <w:r>
+        <w:rPr>
+          <w:rFonts w:ascii="Arial" w:hAnsi="Arial" w:cs="Arial"/>
+          <w:color w:val="000000"/>
+          <w:sz w:val="27"/>
+          <w:szCs w:val="27"/>
+          <w:lang w:val="en-US"/>
+        </w:rPr>
+        <w:t>Álgebra</w:t>
+      </w:r>
+      <w:proofErr w:type="spellEnd"/>
+      <w:r>
+        <w:rPr>
+          <w:rFonts w:ascii="Arial" w:hAnsi="Arial" w:cs="Arial"/>
+          <w:color w:val="000000"/>
+          <w:sz w:val="27"/>
+          <w:szCs w:val="27"/>
+          <w:lang w:val="en-US"/>
+        </w:rPr>
+        <w:t xml:space="preserve"> </w:t>
+      </w:r>
+      <w:proofErr w:type="spellStart"/>
+      <w:r>
+        <w:rPr>
+          <w:rFonts w:ascii="Arial" w:hAnsi="Arial" w:cs="Arial"/>
+          <w:color w:val="000000"/>
+          <w:sz w:val="27"/>
+          <w:szCs w:val="27"/>
+          <w:lang w:val="en-US"/>
+        </w:rPr>
+        <w:t>relacional</w:t>
+      </w:r>
+      <w:proofErr w:type="spellEnd"/>
+    </w:p>
+    <w:p>
+      <w:pPr>
+        <w:rPr>
+          <w:rFonts w:ascii="Arial" w:hAnsi="Arial" w:cs="Arial"/>
+          <w:color w:val="000000"/>
+          <w:sz w:val="27"/>
+          <w:szCs w:val="27"/>
+          <w:lang w:val="en-US"/>
+        </w:rPr>
+      </w:pPr>
+      <w:r>
+        <w:rPr>
+          <w:rFonts w:ascii="Arial" w:hAnsi="Arial" w:cs="Arial"/>
+          <w:color w:val="000000"/>
+          <w:sz w:val="27"/>
+          <w:szCs w:val="27"/>
+        </w:rPr>
+        <w:t>π</w:t>
+      </w:r>
+      <w:r>
+        <w:rPr>
+          <w:rFonts w:ascii="Arial" w:hAnsi="Arial" w:cs="Arial"/>
+          <w:color w:val="000000"/>
+          <w:sz w:val="27"/>
+          <w:szCs w:val="27"/>
+          <w:lang w:val="en-US"/>
+        </w:rPr>
+        <w:t xml:space="preserve"> </w:t>
+      </w:r>
+      <w:proofErr w:type="spellStart"/>
+      <w:r>
+        <w:rPr>
+          <w:rFonts w:ascii="Arial" w:hAnsi="Arial" w:cs="Arial"/>
+          <w:color w:val="000000"/>
+          <w:sz w:val="27"/>
+          <w:szCs w:val="27"/>
+          <w:lang w:val="en-US"/>
+        </w:rPr>
+        <w:t>guest_</w:t>
+      </w:r>
+      <w:proofErr w:type="gramStart"/>
+      <w:r>
+        <w:rPr>
+          <w:rFonts w:ascii="Arial" w:hAnsi="Arial" w:cs="Arial"/>
+          <w:color w:val="000000"/>
+          <w:sz w:val="27"/>
+          <w:szCs w:val="27"/>
+          <w:lang w:val="en-US"/>
+        </w:rPr>
+        <w:t>id,nights</w:t>
+      </w:r>
+      <w:proofErr w:type="spellEnd"/>
+      <w:proofErr w:type="gramEnd"/>
+      <w:r>
+        <w:rPr>
+          <w:rFonts w:ascii="Arial" w:hAnsi="Arial" w:cs="Arial"/>
+          <w:color w:val="000000"/>
+          <w:sz w:val="27"/>
+          <w:szCs w:val="27"/>
+          <w:lang w:val="en-US"/>
+        </w:rPr>
+        <w:t xml:space="preserve"> ( </w:t>
+      </w:r>
+    </w:p>
+    <w:p>
+      <w:pPr>
+        <w:rPr>
+          <w:rFonts w:ascii="Arial" w:hAnsi="Arial" w:cs="Arial"/>
+          <w:color w:val="000000"/>
+          <w:sz w:val="27"/>
+          <w:szCs w:val="27"/>
+          <w:lang w:val="en-US"/>
+        </w:rPr>
+      </w:pPr>
+      <w:r>
+        <w:rPr>
+          <w:rFonts w:ascii="Arial" w:hAnsi="Arial" w:cs="Arial"/>
+          <w:color w:val="000000"/>
+          <w:sz w:val="27"/>
+          <w:szCs w:val="27"/>
+          <w:lang w:val="en-US"/>
+        </w:rPr>
+        <w:t>σ</w:t>
+      </w:r>
+      <w:r>
+        <w:rPr>
+          <w:rFonts w:ascii="Arial" w:hAnsi="Arial" w:cs="Arial"/>
+          <w:color w:val="000000"/>
+          <w:sz w:val="27"/>
+          <w:szCs w:val="27"/>
+          <w:lang w:val="en-US"/>
+        </w:rPr>
+        <w:t xml:space="preserve"> </w:t>
+      </w:r>
+      <w:proofErr w:type="spellStart"/>
+      <w:r>
+        <w:rPr>
+          <w:rFonts w:ascii="Arial" w:hAnsi="Arial" w:cs="Arial"/>
+          <w:color w:val="000000"/>
+          <w:sz w:val="27"/>
+          <w:szCs w:val="27"/>
+          <w:lang w:val="en-US"/>
+        </w:rPr>
+        <w:t>guest_id</w:t>
+      </w:r>
+      <w:proofErr w:type="spellEnd"/>
+      <w:r>
+        <w:rPr>
+          <w:rFonts w:ascii="Arial" w:hAnsi="Arial" w:cs="Arial"/>
+          <w:color w:val="000000"/>
+          <w:sz w:val="27"/>
+          <w:szCs w:val="27"/>
+          <w:lang w:val="en-US"/>
+        </w:rPr>
+        <w:t xml:space="preserve"> &gt;= 1185 AND </w:t>
+      </w:r>
+      <w:proofErr w:type="spellStart"/>
+      <w:r>
+        <w:rPr>
+          <w:rFonts w:ascii="Arial" w:hAnsi="Arial" w:cs="Arial"/>
+          <w:color w:val="000000"/>
+          <w:sz w:val="27"/>
+          <w:szCs w:val="27"/>
+          <w:lang w:val="en-US"/>
+        </w:rPr>
+        <w:t>guest_id</w:t>
+      </w:r>
+      <w:proofErr w:type="spellEnd"/>
+      <w:r>
+        <w:rPr>
+          <w:rFonts w:ascii="Arial" w:hAnsi="Arial" w:cs="Arial"/>
+          <w:color w:val="000000"/>
+          <w:sz w:val="27"/>
+          <w:szCs w:val="27"/>
+          <w:lang w:val="en-US"/>
+        </w:rPr>
+        <w:t xml:space="preserve"> &gt;= </w:t>
+      </w:r>
+      <w:proofErr w:type="gramStart"/>
+      <w:r>
+        <w:rPr>
+          <w:rFonts w:ascii="Arial" w:hAnsi="Arial" w:cs="Arial"/>
+          <w:color w:val="000000"/>
+          <w:sz w:val="27"/>
+          <w:szCs w:val="27"/>
+          <w:lang w:val="en-US"/>
+        </w:rPr>
+        <w:t>1</w:t>
+      </w:r>
+      <w:r>
+        <w:rPr>
+          <w:rFonts w:ascii="Arial" w:hAnsi="Arial" w:cs="Arial"/>
+          <w:color w:val="000000"/>
+          <w:sz w:val="27"/>
+          <w:szCs w:val="27"/>
+          <w:lang w:val="en-US"/>
+        </w:rPr>
+        <w:t>270</w:t>
+      </w:r>
+      <w:r>
+        <w:rPr>
+          <w:rFonts w:ascii="Arial" w:hAnsi="Arial" w:cs="Arial"/>
+          <w:color w:val="000000"/>
+          <w:sz w:val="27"/>
+          <w:szCs w:val="27"/>
+          <w:lang w:val="en-US"/>
+        </w:rPr>
+        <w:t>,(</w:t>
+      </w:r>
+      <w:proofErr w:type="gramEnd"/>
+      <w:r>
+        <w:rPr>
+          <w:rFonts w:ascii="Arial" w:hAnsi="Arial" w:cs="Arial"/>
+          <w:color w:val="000000"/>
+          <w:sz w:val="27"/>
+          <w:szCs w:val="27"/>
+          <w:lang w:val="en-US"/>
+        </w:rPr>
+        <w:t>booking ))</w:t>
+      </w:r>
+    </w:p>
+    <w:p>
+      <w:pPr>
+        <w:rPr>
+          <w:rFonts w:ascii="Arial" w:hAnsi="Arial" w:cs="Arial"/>
+          <w:color w:val="000000"/>
+          <w:sz w:val="27"/>
+          <w:szCs w:val="27"/>
+          <w:lang w:val="en-US"/>
+        </w:rPr>
+      </w:pPr>
+      <w:bookmarkStart w:id="1" w:name="_GoBack"/>
+      <w:bookmarkEnd w:id="1"/>
+    </w:p>
+    <w:p>
+      <w:pPr>
+        <w:rPr>
+          <w:rFonts w:ascii="Arial" w:hAnsi="Arial" w:cs="Arial"/>
+          <w:color w:val="000000"/>
+          <w:sz w:val="27"/>
+          <w:szCs w:val="27"/>
+        </w:rPr>
+      </w:pPr>
+      <w:r>
+        <w:rPr>
+          <w:rFonts w:ascii="Arial" w:hAnsi="Arial" w:cs="Arial"/>
+          <w:color w:val="000000"/>
+          <w:sz w:val="27"/>
+          <w:szCs w:val="27"/>
+          <w:lang w:val="en-US"/>
+        </w:rPr>
+        <w:t xml:space="preserve"> </w:t>
+      </w:r>
+      <w:r>
+        <w:rPr>
+          <w:rFonts w:ascii="Arial" w:hAnsi="Arial" w:cs="Arial"/>
+          <w:color w:val="000000"/>
+          <w:sz w:val="27"/>
+          <w:szCs w:val="27"/>
+        </w:rPr>
+        <w:t xml:space="preserve">2. Implementen las consultas Medium questions: </w:t>
+      </w:r>
+      <w:proofErr w:type="gramStart"/>
+      <w:r>
+        <w:rPr>
+          <w:rFonts w:ascii="Arial" w:hAnsi="Arial" w:cs="Arial"/>
+          <w:color w:val="000000"/>
+          <w:sz w:val="27"/>
+          <w:szCs w:val="27"/>
+        </w:rPr>
+        <w:t>6..</w:t>
+      </w:r>
+      <w:proofErr w:type="gramEnd"/>
+      <w:r>
+        <w:rPr>
+          <w:rFonts w:ascii="Arial" w:hAnsi="Arial" w:cs="Arial"/>
+          <w:color w:val="000000"/>
+          <w:sz w:val="27"/>
+          <w:szCs w:val="27"/>
+        </w:rPr>
+        <w:t>10 en cálculo y SQL</w:t>
       </w:r>
     </w:p>
     <w:p>
@@ -1816,7 +3823,6 @@
           <w:sz w:val="27"/>
           <w:szCs w:val="27"/>
         </w:rPr>
-        <w:lastRenderedPageBreak/>
         <w:drawing>
           <wp:inline distT="0" distB="0" distL="0" distR="0" wp14:anchorId="5BE47147" wp14:editId="65DA9844">
             <wp:extent cx="5943600" cy="2319655"/>
@@ -1877,6 +3883,7 @@
           <w:sz w:val="27"/>
           <w:szCs w:val="27"/>
         </w:rPr>
+        <w:lastRenderedPageBreak/>
         <w:drawing>
           <wp:inline distT="0" distB="0" distL="0" distR="0" wp14:anchorId="0E1062FD" wp14:editId="25B2482C">
             <wp:extent cx="5943600" cy="2052320"/>
@@ -1997,7 +4004,6 @@
           <w:sz w:val="27"/>
           <w:szCs w:val="27"/>
         </w:rPr>
-        <w:lastRenderedPageBreak/>
         <w:drawing>
           <wp:inline distT="0" distB="0" distL="0" distR="0" wp14:anchorId="7B4CD5F3" wp14:editId="4DB8CE2D">
             <wp:extent cx="5943600" cy="2647950"/>

</xml_diff>